<commit_message>
Add project report (add youtube link)
</commit_message>
<xml_diff>
--- a/GROUP3_PROJECT_REPORT.docx
+++ b/GROUP3_PROJECT_REPORT.docx
@@ -6,52 +6,25 @@
       <w:pPr>
         <w:pStyle w:val="Title"/>
         <w:spacing w:after="0"/>
-        <w:rPr>
-          <w:b w:val="0"/>
-        </w:rPr>
-      </w:pPr>
-      <w:r>
-        <w:t>Object Oriented Programing Project</w:t>
-      </w:r>
-      <w:r>
-        <w:t xml:space="preserve"> Report </w:t>
-      </w:r>
-    </w:p>
-    <w:p>
-      <w:pPr>
-        <w:spacing w:before="120"/>
-      </w:pPr>
-    </w:p>
-    <w:p>
-      <w:pPr>
-        <w:spacing w:before="120"/>
-      </w:pPr>
+      </w:pPr>
+      <w:r>
+        <w:t xml:space="preserve">Object Oriented </w:t>
+      </w:r>
     </w:p>
     <w:p>
       <w:pPr>
         <w:spacing w:before="120"/>
         <w:jc w:val="center"/>
         <w:rPr>
+          <w:rFonts w:ascii="New Peninim MT" w:hAnsi="New Peninim MT" w:cs="New Peninim MT"/>
           <w:b/>
-          <w:sz w:val="40"/>
-          <w:szCs w:val="40"/>
-        </w:rPr>
-      </w:pPr>
-      <w:r>
-        <w:rPr>
-          <w:b/>
-          <w:sz w:val="40"/>
-          <w:szCs w:val="40"/>
-        </w:rPr>
-        <w:t>&lt;</w:t>
-      </w:r>
-      <w:r>
-        <w:rPr>
-          <w:rFonts w:ascii="Segoe UI" w:hAnsi="Segoe UI" w:cs="Segoe UI"/>
+          <w:bCs/>
+          <w:iCs w:val="0"/>
           <w:color w:val="0F0F0F"/>
-        </w:rPr>
-        <w:t xml:space="preserve"> </w:t>
-      </w:r>
+          <w:sz w:val="36"/>
+          <w:szCs w:val="36"/>
+        </w:rPr>
+      </w:pPr>
       <w:r>
         <w:rPr>
           <w:rFonts w:ascii="New Peninim MT" w:hAnsi="New Peninim MT" w:cs="New Peninim MT" w:hint="cs"/>
@@ -64,20 +37,69 @@
         </w:rPr>
         <w:t>Hospital Management System Project</w:t>
       </w:r>
-      <w:r>
-        <w:rPr>
-          <w:rFonts w:ascii="Segoe UI" w:hAnsi="Segoe UI" w:cs="Segoe UI"/>
-          <w:color w:val="0F0F0F"/>
-        </w:rPr>
-        <w:t xml:space="preserve"> </w:t>
-      </w:r>
-      <w:r>
+    </w:p>
+    <w:p>
+      <w:pPr>
+        <w:spacing w:before="120"/>
+        <w:jc w:val="center"/>
         <w:rPr>
           <w:b/>
           <w:sz w:val="40"/>
           <w:szCs w:val="40"/>
         </w:rPr>
-        <w:t>&gt;</w:t>
+      </w:pPr>
+      <w:r>
+        <w:rPr>
+          <w:noProof/>
+        </w:rPr>
+        <w:drawing>
+          <wp:inline distT="0" distB="0" distL="0" distR="0" wp14:anchorId="104A843C" wp14:editId="541376F3">
+            <wp:extent cx="3290454" cy="2194339"/>
+            <wp:effectExtent l="0" t="0" r="0" b="0"/>
+            <wp:docPr id="1485270188" name="Picture 1" descr="How to Develop a Hospital Management System: Main Benefits and Key Features"/>
+            <wp:cNvGraphicFramePr>
+              <a:graphicFrameLocks xmlns:a="http://schemas.openxmlformats.org/drawingml/2006/main" noChangeAspect="1"/>
+            </wp:cNvGraphicFramePr>
+            <a:graphic xmlns:a="http://schemas.openxmlformats.org/drawingml/2006/main">
+              <a:graphicData uri="http://schemas.openxmlformats.org/drawingml/2006/picture">
+                <pic:pic xmlns:pic="http://schemas.openxmlformats.org/drawingml/2006/picture">
+                  <pic:nvPicPr>
+                    <pic:cNvPr id="0" name="Picture 1" descr="How to Develop a Hospital Management System: Main Benefits and Key Features"/>
+                    <pic:cNvPicPr>
+                      <a:picLocks noChangeAspect="1" noChangeArrowheads="1"/>
+                    </pic:cNvPicPr>
+                  </pic:nvPicPr>
+                  <pic:blipFill>
+                    <a:blip r:embed="rId8" cstate="print">
+                      <a:extLst>
+                        <a:ext uri="{28A0092B-C50C-407E-A947-70E740481C1C}">
+                          <a14:useLocalDpi xmlns:a14="http://schemas.microsoft.com/office/drawing/2010/main" val="0"/>
+                        </a:ext>
+                      </a:extLst>
+                    </a:blip>
+                    <a:srcRect/>
+                    <a:stretch>
+                      <a:fillRect/>
+                    </a:stretch>
+                  </pic:blipFill>
+                  <pic:spPr bwMode="auto">
+                    <a:xfrm>
+                      <a:off x="0" y="0"/>
+                      <a:ext cx="3294033" cy="2196725"/>
+                    </a:xfrm>
+                    <a:prstGeom prst="rect">
+                      <a:avLst/>
+                    </a:prstGeom>
+                    <a:noFill/>
+                    <a:ln>
+                      <a:noFill/>
+                    </a:ln>
+                  </pic:spPr>
+                </pic:pic>
+              </a:graphicData>
+            </a:graphic>
+          </wp:inline>
+        </w:drawing>
       </w:r>
     </w:p>
     <w:p>
@@ -137,6 +159,7 @@
           <w:szCs w:val="32"/>
         </w:rPr>
       </w:pPr>
+      <w:proofErr w:type="spellStart"/>
       <w:r>
         <w:rPr>
           <w:rFonts w:ascii="New Peninim MT" w:hAnsi="New Peninim MT" w:cs="New Peninim MT" w:hint="cs"/>
@@ -146,7 +169,19 @@
           <w:sz w:val="32"/>
           <w:szCs w:val="32"/>
         </w:rPr>
-        <w:t>Baoling Zhang</w:t>
+        <w:t>Baoling</w:t>
+      </w:r>
+      <w:proofErr w:type="spellEnd"/>
+      <w:r>
+        <w:rPr>
+          <w:rFonts w:ascii="New Peninim MT" w:hAnsi="New Peninim MT" w:cs="New Peninim MT" w:hint="cs"/>
+          <w:b/>
+          <w:bCs/>
+          <w:iCs w:val="0"/>
+          <w:sz w:val="32"/>
+          <w:szCs w:val="32"/>
+        </w:rPr>
+        <w:t xml:space="preserve"> Zhang</w:t>
       </w:r>
       <w:r>
         <w:rPr>
@@ -2047,11 +2082,11 @@
         <w:tblLook w:val="04A0" w:firstRow="1" w:lastRow="0" w:firstColumn="1" w:lastColumn="0" w:noHBand="0" w:noVBand="1"/>
       </w:tblPr>
       <w:tblGrid>
-        <w:gridCol w:w="1559"/>
-        <w:gridCol w:w="2669"/>
-        <w:gridCol w:w="1699"/>
-        <w:gridCol w:w="1699"/>
-        <w:gridCol w:w="1700"/>
+        <w:gridCol w:w="1541"/>
+        <w:gridCol w:w="2560"/>
+        <w:gridCol w:w="1676"/>
+        <w:gridCol w:w="1641"/>
+        <w:gridCol w:w="1682"/>
       </w:tblGrid>
       <w:tr>
         <w:tc>
@@ -2356,6 +2391,7 @@
                 <w:szCs w:val="22"/>
               </w:rPr>
             </w:pPr>
+            <w:proofErr w:type="spellStart"/>
             <w:r>
               <w:rPr>
                 <w:rFonts w:cstheme="minorHAnsi"/>
@@ -2365,7 +2401,19 @@
                 <w:sz w:val="22"/>
                 <w:szCs w:val="22"/>
               </w:rPr>
-              <w:t>Baoling Zhang</w:t>
+              <w:t>Baoling</w:t>
+            </w:r>
+            <w:proofErr w:type="spellEnd"/>
+            <w:r>
+              <w:rPr>
+                <w:rFonts w:cstheme="minorHAnsi"/>
+                <w:b/>
+                <w:bCs/>
+                <w:iCs w:val="0"/>
+                <w:sz w:val="22"/>
+                <w:szCs w:val="22"/>
+              </w:rPr>
+              <w:t xml:space="preserve"> Zhang</w:t>
             </w:r>
           </w:p>
         </w:tc>
@@ -2564,6 +2612,14 @@
                 <w:szCs w:val="22"/>
               </w:rPr>
             </w:pPr>
+            <w:r>
+              <w:rPr>
+                <w:rFonts w:ascii="Arial" w:hAnsi="Arial" w:cs="Arial"/>
+                <w:color w:val="222222"/>
+                <w:shd w:val="clear" w:color="auto" w:fill="FFFFFF"/>
+              </w:rPr>
+              <w:t>104236153</w:t>
+            </w:r>
           </w:p>
         </w:tc>
         <w:tc>
@@ -2667,7 +2723,32 @@
       </w:r>
       <w:bookmarkEnd w:id="1"/>
     </w:p>
-    <w:p/>
+    <w:p>
+      <w:r>
+        <w:t xml:space="preserve">Run through of application: </w:t>
+      </w:r>
+      <w:hyperlink r:id="rId9" w:history="1">
+        <w:r>
+          <w:rPr>
+            <w:rStyle w:val="Hyperlink"/>
+          </w:rPr>
+          <w:t>https://www.youtube.com/watch?v=A_nUMly9DkU</w:t>
+        </w:r>
+      </w:hyperlink>
+    </w:p>
+    <w:p>
+      <w:proofErr w:type="spellStart"/>
+      <w:r>
+        <w:t>Github</w:t>
+      </w:r>
+      <w:proofErr w:type="spellEnd"/>
+      <w:r>
+        <w:t xml:space="preserve"> repo: </w:t>
+      </w:r>
+      <w:r>
+        <w:t>https://github.com/StvnLm/OOP_Assignment1_Backend/commits/develop?after=6bf254943b6fadcf2f880f3f51dd140dacce3793+34&amp;branch=develop&amp;qualified_name=refs%2Fheads%2Fdevelop</w:t>
+      </w:r>
+    </w:p>
     <w:p>
       <w:pPr>
         <w:pStyle w:val="Heading1"/>
@@ -2681,9 +2762,49 @@
     <w:p>
       <w:pPr>
         <w:pStyle w:val="Heading2"/>
+        <w:rPr>
+          <w:rFonts w:asciiTheme="minorHAnsi" w:hAnsiTheme="minorHAnsi" w:cstheme="minorHAnsi"/>
+          <w:b w:val="0"/>
+          <w:color w:val="000000" w:themeColor="text1"/>
+          <w14:shadow w14:blurRad="38100" w14:dist="19050" w14:dir="2700000" w14:sx="100000" w14:sy="100000" w14:kx="0" w14:ky="0" w14:algn="tl">
+            <w14:schemeClr w14:val="dk1">
+              <w14:alpha w14:val="60000"/>
+            </w14:schemeClr>
+          </w14:shadow>
+          <w14:textOutline w14:w="0" w14:cap="flat" w14:cmpd="sng" w14:algn="ctr">
+            <w14:noFill/>
+            <w14:prstDash w14:val="solid"/>
+            <w14:round/>
+          </w14:textOutline>
+          <w14:textFill>
+            <w14:solidFill>
+              <w14:schemeClr w14:val="tx1"/>
+            </w14:solidFill>
+          </w14:textFill>
+        </w:rPr>
       </w:pPr>
       <w:bookmarkStart w:id="3" w:name="_Toc140089288"/>
       <w:r>
+        <w:rPr>
+          <w:rFonts w:asciiTheme="minorHAnsi" w:hAnsiTheme="minorHAnsi" w:cstheme="minorHAnsi"/>
+          <w:b w:val="0"/>
+          <w:color w:val="000000" w:themeColor="text1"/>
+          <w14:shadow w14:blurRad="38100" w14:dist="19050" w14:dir="2700000" w14:sx="100000" w14:sy="100000" w14:kx="0" w14:ky="0" w14:algn="tl">
+            <w14:schemeClr w14:val="dk1">
+              <w14:alpha w14:val="60000"/>
+            </w14:schemeClr>
+          </w14:shadow>
+          <w14:textOutline w14:w="0" w14:cap="flat" w14:cmpd="sng" w14:algn="ctr">
+            <w14:noFill/>
+            <w14:prstDash w14:val="solid"/>
+            <w14:round/>
+          </w14:textOutline>
+          <w14:textFill>
+            <w14:solidFill>
+              <w14:schemeClr w14:val="tx1"/>
+            </w14:solidFill>
+          </w14:textFill>
+        </w:rPr>
         <w:t>Project Overview</w:t>
       </w:r>
       <w:bookmarkStart w:id="4" w:name="_Toc365888543"/>
@@ -2693,31 +2814,153 @@
     <w:p>
       <w:pPr>
         <w:pStyle w:val="Level2Text"/>
-      </w:pPr>
-      <w:r>
+        <w:rPr>
+          <w:rFonts w:cstheme="minorHAnsi"/>
+          <w:color w:val="000000" w:themeColor="text1"/>
+          <w14:shadow w14:blurRad="38100" w14:dist="19050" w14:dir="2700000" w14:sx="100000" w14:sy="100000" w14:kx="0" w14:ky="0" w14:algn="tl">
+            <w14:schemeClr w14:val="dk1">
+              <w14:alpha w14:val="60000"/>
+            </w14:schemeClr>
+          </w14:shadow>
+          <w14:textOutline w14:w="0" w14:cap="flat" w14:cmpd="sng" w14:algn="ctr">
+            <w14:noFill/>
+            <w14:prstDash w14:val="solid"/>
+            <w14:round/>
+          </w14:textOutline>
+        </w:rPr>
+      </w:pPr>
+      <w:r>
+        <w:rPr>
+          <w:rFonts w:cstheme="minorHAnsi"/>
+          <w:color w:val="000000" w:themeColor="text1"/>
+          <w14:shadow w14:blurRad="38100" w14:dist="19050" w14:dir="2700000" w14:sx="100000" w14:sy="100000" w14:kx="0" w14:ky="0" w14:algn="tl">
+            <w14:schemeClr w14:val="dk1">
+              <w14:alpha w14:val="60000"/>
+            </w14:schemeClr>
+          </w14:shadow>
+          <w14:textOutline w14:w="0" w14:cap="flat" w14:cmpd="sng" w14:algn="ctr">
+            <w14:noFill/>
+            <w14:prstDash w14:val="solid"/>
+            <w14:round/>
+          </w14:textOutline>
+        </w:rPr>
         <w:t>The Hospital Management System aims to streamline the administrative and operational tasks within a hospital, ultimately enhancing patient care and improving the efficiency of healthcare providers. The system will provide a user-friendly interface for hospital staff to manage patient information, appointments, and medical staff schedules.</w:t>
       </w:r>
     </w:p>
     <w:p>
       <w:pPr>
         <w:pStyle w:val="Heading2"/>
+        <w:rPr>
+          <w:rFonts w:asciiTheme="minorHAnsi" w:hAnsiTheme="minorHAnsi" w:cstheme="minorHAnsi"/>
+          <w:b w:val="0"/>
+          <w:color w:val="000000" w:themeColor="text1"/>
+          <w14:shadow w14:blurRad="38100" w14:dist="19050" w14:dir="2700000" w14:sx="100000" w14:sy="100000" w14:kx="0" w14:ky="0" w14:algn="tl">
+            <w14:schemeClr w14:val="dk1">
+              <w14:alpha w14:val="60000"/>
+            </w14:schemeClr>
+          </w14:shadow>
+          <w14:textOutline w14:w="0" w14:cap="flat" w14:cmpd="sng" w14:algn="ctr">
+            <w14:noFill/>
+            <w14:prstDash w14:val="solid"/>
+            <w14:round/>
+          </w14:textOutline>
+          <w14:textFill>
+            <w14:solidFill>
+              <w14:schemeClr w14:val="tx1"/>
+            </w14:solidFill>
+          </w14:textFill>
+        </w:rPr>
       </w:pPr>
       <w:bookmarkStart w:id="5" w:name="_Toc140089289"/>
       <w:r>
+        <w:rPr>
+          <w:rFonts w:asciiTheme="minorHAnsi" w:hAnsiTheme="minorHAnsi" w:cstheme="minorHAnsi"/>
+          <w:b w:val="0"/>
+          <w:color w:val="000000" w:themeColor="text1"/>
+          <w14:shadow w14:blurRad="38100" w14:dist="19050" w14:dir="2700000" w14:sx="100000" w14:sy="100000" w14:kx="0" w14:ky="0" w14:algn="tl">
+            <w14:schemeClr w14:val="dk1">
+              <w14:alpha w14:val="60000"/>
+            </w14:schemeClr>
+          </w14:shadow>
+          <w14:textOutline w14:w="0" w14:cap="flat" w14:cmpd="sng" w14:algn="ctr">
+            <w14:noFill/>
+            <w14:prstDash w14:val="solid"/>
+            <w14:round/>
+          </w14:textOutline>
+          <w14:textFill>
+            <w14:solidFill>
+              <w14:schemeClr w14:val="tx1"/>
+            </w14:solidFill>
+          </w14:textFill>
+        </w:rPr>
         <w:t>The Purpose of the Project</w:t>
       </w:r>
       <w:bookmarkEnd w:id="5"/>
       <w:r>
+        <w:rPr>
+          <w:rFonts w:asciiTheme="minorHAnsi" w:hAnsiTheme="minorHAnsi" w:cstheme="minorHAnsi"/>
+          <w:b w:val="0"/>
+          <w:color w:val="000000" w:themeColor="text1"/>
+          <w14:shadow w14:blurRad="38100" w14:dist="19050" w14:dir="2700000" w14:sx="100000" w14:sy="100000" w14:kx="0" w14:ky="0" w14:algn="tl">
+            <w14:schemeClr w14:val="dk1">
+              <w14:alpha w14:val="60000"/>
+            </w14:schemeClr>
+          </w14:shadow>
+          <w14:textOutline w14:w="0" w14:cap="flat" w14:cmpd="sng" w14:algn="ctr">
+            <w14:noFill/>
+            <w14:prstDash w14:val="solid"/>
+            <w14:round/>
+          </w14:textOutline>
+          <w14:textFill>
+            <w14:solidFill>
+              <w14:schemeClr w14:val="tx1"/>
+            </w14:solidFill>
+          </w14:textFill>
+        </w:rPr>
         <w:t xml:space="preserve"> </w:t>
       </w:r>
     </w:p>
     <w:p>
       <w:pPr>
         <w:pStyle w:val="Heading3"/>
+        <w:rPr>
+          <w:rFonts w:asciiTheme="minorHAnsi" w:hAnsiTheme="minorHAnsi" w:cstheme="minorHAnsi"/>
+          <w:b w:val="0"/>
+          <w:smallCaps w:val="0"/>
+          <w:color w:val="000000" w:themeColor="text1"/>
+          <w:spacing w:val="0"/>
+          <w14:shadow w14:blurRad="38100" w14:dist="19050" w14:dir="2700000" w14:sx="100000" w14:sy="100000" w14:kx="0" w14:ky="0" w14:algn="tl">
+            <w14:schemeClr w14:val="dk1">
+              <w14:alpha w14:val="60000"/>
+            </w14:schemeClr>
+          </w14:shadow>
+          <w14:textOutline w14:w="0" w14:cap="flat" w14:cmpd="sng" w14:algn="ctr">
+            <w14:noFill/>
+            <w14:prstDash w14:val="solid"/>
+            <w14:round/>
+          </w14:textOutline>
+        </w:rPr>
       </w:pPr>
       <w:bookmarkStart w:id="6" w:name="_Toc377253284"/>
       <w:bookmarkStart w:id="7" w:name="_Toc140089290"/>
       <w:r>
+        <w:rPr>
+          <w:rFonts w:asciiTheme="minorHAnsi" w:hAnsiTheme="minorHAnsi" w:cstheme="minorHAnsi"/>
+          <w:b w:val="0"/>
+          <w:smallCaps w:val="0"/>
+          <w:color w:val="000000" w:themeColor="text1"/>
+          <w:spacing w:val="0"/>
+          <w14:shadow w14:blurRad="38100" w14:dist="19050" w14:dir="2700000" w14:sx="100000" w14:sy="100000" w14:kx="0" w14:ky="0" w14:algn="tl">
+            <w14:schemeClr w14:val="dk1">
+              <w14:alpha w14:val="60000"/>
+            </w14:schemeClr>
+          </w14:shadow>
+          <w14:textOutline w14:w="0" w14:cap="flat" w14:cmpd="sng" w14:algn="ctr">
+            <w14:noFill/>
+            <w14:prstDash w14:val="solid"/>
+            <w14:round/>
+          </w14:textOutline>
+        </w:rPr>
         <w:t>The User Business or Background of the Project Effort</w:t>
       </w:r>
       <w:bookmarkEnd w:id="6"/>
@@ -2728,20 +2971,50 @@
         <w:pStyle w:val="Heading2"/>
         <w:rPr>
           <w:rFonts w:asciiTheme="minorHAnsi" w:eastAsiaTheme="minorEastAsia" w:hAnsiTheme="minorHAnsi" w:cstheme="minorHAnsi"/>
-          <w:outline w:val="0"/>
-          <w:color w:val="auto"/>
+          <w:b w:val="0"/>
+          <w:color w:val="000000" w:themeColor="text1"/>
           <w:sz w:val="28"/>
           <w:szCs w:val="28"/>
+          <w14:shadow w14:blurRad="38100" w14:dist="19050" w14:dir="2700000" w14:sx="100000" w14:sy="100000" w14:kx="0" w14:ky="0" w14:algn="tl">
+            <w14:schemeClr w14:val="dk1">
+              <w14:alpha w14:val="60000"/>
+            </w14:schemeClr>
+          </w14:shadow>
+          <w14:textOutline w14:w="0" w14:cap="flat" w14:cmpd="sng" w14:algn="ctr">
+            <w14:noFill/>
+            <w14:prstDash w14:val="solid"/>
+            <w14:round/>
+          </w14:textOutline>
+          <w14:textFill>
+            <w14:solidFill>
+              <w14:schemeClr w14:val="tx1"/>
+            </w14:solidFill>
+          </w14:textFill>
         </w:rPr>
       </w:pPr>
       <w:bookmarkStart w:id="8" w:name="_Toc140089291"/>
       <w:r>
         <w:rPr>
           <w:rFonts w:asciiTheme="minorHAnsi" w:eastAsiaTheme="minorEastAsia" w:hAnsiTheme="minorHAnsi" w:cstheme="minorHAnsi"/>
-          <w:outline w:val="0"/>
-          <w:color w:val="auto"/>
+          <w:b w:val="0"/>
+          <w:color w:val="000000" w:themeColor="text1"/>
           <w:sz w:val="28"/>
           <w:szCs w:val="28"/>
+          <w14:shadow w14:blurRad="38100" w14:dist="19050" w14:dir="2700000" w14:sx="100000" w14:sy="100000" w14:kx="0" w14:ky="0" w14:algn="tl">
+            <w14:schemeClr w14:val="dk1">
+              <w14:alpha w14:val="60000"/>
+            </w14:schemeClr>
+          </w14:shadow>
+          <w14:textOutline w14:w="0" w14:cap="flat" w14:cmpd="sng" w14:algn="ctr">
+            <w14:noFill/>
+            <w14:prstDash w14:val="solid"/>
+            <w14:round/>
+          </w14:textOutline>
+          <w14:textFill>
+            <w14:solidFill>
+              <w14:schemeClr w14:val="tx1"/>
+            </w14:solidFill>
+          </w14:textFill>
         </w:rPr>
         <w:t>Motivation:</w:t>
       </w:r>
@@ -2753,10 +3026,24 @@
           <w:rFonts w:asciiTheme="minorHAnsi" w:eastAsiaTheme="minorEastAsia" w:hAnsiTheme="minorHAnsi" w:cstheme="minorHAnsi"/>
           <w:b w:val="0"/>
           <w:bCs w:val="0"/>
-          <w:outline w:val="0"/>
-          <w:color w:val="auto"/>
+          <w:color w:val="000000" w:themeColor="text1"/>
           <w:sz w:val="22"/>
           <w:szCs w:val="22"/>
+          <w14:shadow w14:blurRad="38100" w14:dist="19050" w14:dir="2700000" w14:sx="100000" w14:sy="100000" w14:kx="0" w14:ky="0" w14:algn="tl">
+            <w14:schemeClr w14:val="dk1">
+              <w14:alpha w14:val="60000"/>
+            </w14:schemeClr>
+          </w14:shadow>
+          <w14:textOutline w14:w="0" w14:cap="flat" w14:cmpd="sng" w14:algn="ctr">
+            <w14:noFill/>
+            <w14:prstDash w14:val="solid"/>
+            <w14:round/>
+          </w14:textOutline>
+          <w14:textFill>
+            <w14:solidFill>
+              <w14:schemeClr w14:val="tx1"/>
+            </w14:solidFill>
+          </w14:textFill>
         </w:rPr>
       </w:pPr>
       <w:r>
@@ -2764,10 +3051,24 @@
           <w:rFonts w:asciiTheme="minorHAnsi" w:eastAsiaTheme="minorEastAsia" w:hAnsiTheme="minorHAnsi" w:cstheme="minorHAnsi"/>
           <w:b w:val="0"/>
           <w:bCs w:val="0"/>
-          <w:outline w:val="0"/>
-          <w:color w:val="auto"/>
+          <w:color w:val="000000" w:themeColor="text1"/>
           <w:sz w:val="22"/>
           <w:szCs w:val="22"/>
+          <w14:shadow w14:blurRad="38100" w14:dist="19050" w14:dir="2700000" w14:sx="100000" w14:sy="100000" w14:kx="0" w14:ky="0" w14:algn="tl">
+            <w14:schemeClr w14:val="dk1">
+              <w14:alpha w14:val="60000"/>
+            </w14:schemeClr>
+          </w14:shadow>
+          <w14:textOutline w14:w="0" w14:cap="flat" w14:cmpd="sng" w14:algn="ctr">
+            <w14:noFill/>
+            <w14:prstDash w14:val="solid"/>
+            <w14:round/>
+          </w14:textOutline>
+          <w14:textFill>
+            <w14:solidFill>
+              <w14:schemeClr w14:val="tx1"/>
+            </w14:solidFill>
+          </w14:textFill>
         </w:rPr>
         <w:t>The motivation behind this project is rooted in the need for modern healthcare facilities to improve their management processes. Manual record-keeping and appointment scheduling can lead to errors, scheduling conflicts, and inefficiencies. By automating these tasks and utilizing STL for data management, the Hospital Management System aims to:</w:t>
       </w:r>
@@ -2779,10 +3080,24 @@
           <w:rFonts w:asciiTheme="minorHAnsi" w:eastAsiaTheme="minorEastAsia" w:hAnsiTheme="minorHAnsi" w:cstheme="minorHAnsi"/>
           <w:b w:val="0"/>
           <w:bCs w:val="0"/>
-          <w:outline w:val="0"/>
-          <w:color w:val="auto"/>
+          <w:color w:val="000000" w:themeColor="text1"/>
           <w:sz w:val="22"/>
           <w:szCs w:val="22"/>
+          <w14:shadow w14:blurRad="38100" w14:dist="19050" w14:dir="2700000" w14:sx="100000" w14:sy="100000" w14:kx="0" w14:ky="0" w14:algn="tl">
+            <w14:schemeClr w14:val="dk1">
+              <w14:alpha w14:val="60000"/>
+            </w14:schemeClr>
+          </w14:shadow>
+          <w14:textOutline w14:w="0" w14:cap="flat" w14:cmpd="sng" w14:algn="ctr">
+            <w14:noFill/>
+            <w14:prstDash w14:val="solid"/>
+            <w14:round/>
+          </w14:textOutline>
+          <w14:textFill>
+            <w14:solidFill>
+              <w14:schemeClr w14:val="tx1"/>
+            </w14:solidFill>
+          </w14:textFill>
         </w:rPr>
       </w:pPr>
     </w:p>
@@ -2793,10 +3108,24 @@
           <w:rFonts w:asciiTheme="minorHAnsi" w:eastAsiaTheme="minorEastAsia" w:hAnsiTheme="minorHAnsi" w:cstheme="minorHAnsi"/>
           <w:b w:val="0"/>
           <w:bCs w:val="0"/>
-          <w:outline w:val="0"/>
-          <w:color w:val="auto"/>
+          <w:color w:val="000000" w:themeColor="text1"/>
           <w:sz w:val="22"/>
           <w:szCs w:val="22"/>
+          <w14:shadow w14:blurRad="38100" w14:dist="19050" w14:dir="2700000" w14:sx="100000" w14:sy="100000" w14:kx="0" w14:ky="0" w14:algn="tl">
+            <w14:schemeClr w14:val="dk1">
+              <w14:alpha w14:val="60000"/>
+            </w14:schemeClr>
+          </w14:shadow>
+          <w14:textOutline w14:w="0" w14:cap="flat" w14:cmpd="sng" w14:algn="ctr">
+            <w14:noFill/>
+            <w14:prstDash w14:val="solid"/>
+            <w14:round/>
+          </w14:textOutline>
+          <w14:textFill>
+            <w14:solidFill>
+              <w14:schemeClr w14:val="tx1"/>
+            </w14:solidFill>
+          </w14:textFill>
         </w:rPr>
       </w:pPr>
       <w:r>
@@ -2804,10 +3133,24 @@
           <w:rFonts w:asciiTheme="minorHAnsi" w:eastAsiaTheme="minorEastAsia" w:hAnsiTheme="minorHAnsi" w:cstheme="minorHAnsi"/>
           <w:b w:val="0"/>
           <w:bCs w:val="0"/>
-          <w:outline w:val="0"/>
-          <w:color w:val="auto"/>
+          <w:color w:val="000000" w:themeColor="text1"/>
           <w:sz w:val="22"/>
           <w:szCs w:val="22"/>
+          <w14:shadow w14:blurRad="38100" w14:dist="19050" w14:dir="2700000" w14:sx="100000" w14:sy="100000" w14:kx="0" w14:ky="0" w14:algn="tl">
+            <w14:schemeClr w14:val="dk1">
+              <w14:alpha w14:val="60000"/>
+            </w14:schemeClr>
+          </w14:shadow>
+          <w14:textOutline w14:w="0" w14:cap="flat" w14:cmpd="sng" w14:algn="ctr">
+            <w14:noFill/>
+            <w14:prstDash w14:val="solid"/>
+            <w14:round/>
+          </w14:textOutline>
+          <w14:textFill>
+            <w14:solidFill>
+              <w14:schemeClr w14:val="tx1"/>
+            </w14:solidFill>
+          </w14:textFill>
         </w:rPr>
         <w:t>- Enhance patient care by reducing the likelihood of errors and delays.</w:t>
       </w:r>
@@ -2819,10 +3162,24 @@
           <w:rFonts w:asciiTheme="minorHAnsi" w:eastAsiaTheme="minorEastAsia" w:hAnsiTheme="minorHAnsi" w:cstheme="minorHAnsi"/>
           <w:b w:val="0"/>
           <w:bCs w:val="0"/>
-          <w:outline w:val="0"/>
-          <w:color w:val="auto"/>
+          <w:color w:val="000000" w:themeColor="text1"/>
           <w:sz w:val="22"/>
           <w:szCs w:val="22"/>
+          <w14:shadow w14:blurRad="38100" w14:dist="19050" w14:dir="2700000" w14:sx="100000" w14:sy="100000" w14:kx="0" w14:ky="0" w14:algn="tl">
+            <w14:schemeClr w14:val="dk1">
+              <w14:alpha w14:val="60000"/>
+            </w14:schemeClr>
+          </w14:shadow>
+          <w14:textOutline w14:w="0" w14:cap="flat" w14:cmpd="sng" w14:algn="ctr">
+            <w14:noFill/>
+            <w14:prstDash w14:val="solid"/>
+            <w14:round/>
+          </w14:textOutline>
+          <w14:textFill>
+            <w14:solidFill>
+              <w14:schemeClr w14:val="tx1"/>
+            </w14:solidFill>
+          </w14:textFill>
         </w:rPr>
       </w:pPr>
       <w:r>
@@ -2830,10 +3187,24 @@
           <w:rFonts w:asciiTheme="minorHAnsi" w:eastAsiaTheme="minorEastAsia" w:hAnsiTheme="minorHAnsi" w:cstheme="minorHAnsi"/>
           <w:b w:val="0"/>
           <w:bCs w:val="0"/>
-          <w:outline w:val="0"/>
-          <w:color w:val="auto"/>
+          <w:color w:val="000000" w:themeColor="text1"/>
           <w:sz w:val="22"/>
           <w:szCs w:val="22"/>
+          <w14:shadow w14:blurRad="38100" w14:dist="19050" w14:dir="2700000" w14:sx="100000" w14:sy="100000" w14:kx="0" w14:ky="0" w14:algn="tl">
+            <w14:schemeClr w14:val="dk1">
+              <w14:alpha w14:val="60000"/>
+            </w14:schemeClr>
+          </w14:shadow>
+          <w14:textOutline w14:w="0" w14:cap="flat" w14:cmpd="sng" w14:algn="ctr">
+            <w14:noFill/>
+            <w14:prstDash w14:val="solid"/>
+            <w14:round/>
+          </w14:textOutline>
+          <w14:textFill>
+            <w14:solidFill>
+              <w14:schemeClr w14:val="tx1"/>
+            </w14:solidFill>
+          </w14:textFill>
         </w:rPr>
         <w:t>- Improve the overall efficiency of hospital operations.</w:t>
       </w:r>
@@ -2845,10 +3216,24 @@
           <w:rFonts w:asciiTheme="minorHAnsi" w:eastAsiaTheme="minorEastAsia" w:hAnsiTheme="minorHAnsi" w:cstheme="minorHAnsi"/>
           <w:b w:val="0"/>
           <w:bCs w:val="0"/>
-          <w:outline w:val="0"/>
-          <w:color w:val="auto"/>
+          <w:color w:val="000000" w:themeColor="text1"/>
           <w:sz w:val="22"/>
           <w:szCs w:val="22"/>
+          <w14:shadow w14:blurRad="38100" w14:dist="19050" w14:dir="2700000" w14:sx="100000" w14:sy="100000" w14:kx="0" w14:ky="0" w14:algn="tl">
+            <w14:schemeClr w14:val="dk1">
+              <w14:alpha w14:val="60000"/>
+            </w14:schemeClr>
+          </w14:shadow>
+          <w14:textOutline w14:w="0" w14:cap="flat" w14:cmpd="sng" w14:algn="ctr">
+            <w14:noFill/>
+            <w14:prstDash w14:val="solid"/>
+            <w14:round/>
+          </w14:textOutline>
+          <w14:textFill>
+            <w14:solidFill>
+              <w14:schemeClr w14:val="tx1"/>
+            </w14:solidFill>
+          </w14:textFill>
         </w:rPr>
       </w:pPr>
       <w:r>
@@ -2856,10 +3241,24 @@
           <w:rFonts w:asciiTheme="minorHAnsi" w:eastAsiaTheme="minorEastAsia" w:hAnsiTheme="minorHAnsi" w:cstheme="minorHAnsi"/>
           <w:b w:val="0"/>
           <w:bCs w:val="0"/>
-          <w:outline w:val="0"/>
-          <w:color w:val="auto"/>
+          <w:color w:val="000000" w:themeColor="text1"/>
           <w:sz w:val="22"/>
           <w:szCs w:val="22"/>
+          <w14:shadow w14:blurRad="38100" w14:dist="19050" w14:dir="2700000" w14:sx="100000" w14:sy="100000" w14:kx="0" w14:ky="0" w14:algn="tl">
+            <w14:schemeClr w14:val="dk1">
+              <w14:alpha w14:val="60000"/>
+            </w14:schemeClr>
+          </w14:shadow>
+          <w14:textOutline w14:w="0" w14:cap="flat" w14:cmpd="sng" w14:algn="ctr">
+            <w14:noFill/>
+            <w14:prstDash w14:val="solid"/>
+            <w14:round/>
+          </w14:textOutline>
+          <w14:textFill>
+            <w14:solidFill>
+              <w14:schemeClr w14:val="tx1"/>
+            </w14:solidFill>
+          </w14:textFill>
         </w:rPr>
         <w:t>- Provide a centralized and easily accessible repository for patient data.</w:t>
       </w:r>
@@ -2871,10 +3270,24 @@
           <w:rFonts w:asciiTheme="minorHAnsi" w:eastAsiaTheme="minorEastAsia" w:hAnsiTheme="minorHAnsi" w:cstheme="minorHAnsi"/>
           <w:b w:val="0"/>
           <w:bCs w:val="0"/>
-          <w:outline w:val="0"/>
-          <w:color w:val="auto"/>
+          <w:color w:val="000000" w:themeColor="text1"/>
           <w:sz w:val="22"/>
           <w:szCs w:val="22"/>
+          <w14:shadow w14:blurRad="38100" w14:dist="19050" w14:dir="2700000" w14:sx="100000" w14:sy="100000" w14:kx="0" w14:ky="0" w14:algn="tl">
+            <w14:schemeClr w14:val="dk1">
+              <w14:alpha w14:val="60000"/>
+            </w14:schemeClr>
+          </w14:shadow>
+          <w14:textOutline w14:w="0" w14:cap="flat" w14:cmpd="sng" w14:algn="ctr">
+            <w14:noFill/>
+            <w14:prstDash w14:val="solid"/>
+            <w14:round/>
+          </w14:textOutline>
+          <w14:textFill>
+            <w14:solidFill>
+              <w14:schemeClr w14:val="tx1"/>
+            </w14:solidFill>
+          </w14:textFill>
         </w:rPr>
       </w:pPr>
       <w:r>
@@ -2882,10 +3295,24 @@
           <w:rFonts w:asciiTheme="minorHAnsi" w:eastAsiaTheme="minorEastAsia" w:hAnsiTheme="minorHAnsi" w:cstheme="minorHAnsi"/>
           <w:b w:val="0"/>
           <w:bCs w:val="0"/>
-          <w:outline w:val="0"/>
-          <w:color w:val="auto"/>
+          <w:color w:val="000000" w:themeColor="text1"/>
           <w:sz w:val="22"/>
           <w:szCs w:val="22"/>
+          <w14:shadow w14:blurRad="38100" w14:dist="19050" w14:dir="2700000" w14:sx="100000" w14:sy="100000" w14:kx="0" w14:ky="0" w14:algn="tl">
+            <w14:schemeClr w14:val="dk1">
+              <w14:alpha w14:val="60000"/>
+            </w14:schemeClr>
+          </w14:shadow>
+          <w14:textOutline w14:w="0" w14:cap="flat" w14:cmpd="sng" w14:algn="ctr">
+            <w14:noFill/>
+            <w14:prstDash w14:val="solid"/>
+            <w14:round/>
+          </w14:textOutline>
+          <w14:textFill>
+            <w14:solidFill>
+              <w14:schemeClr w14:val="tx1"/>
+            </w14:solidFill>
+          </w14:textFill>
         </w:rPr>
         <w:t>- Ensure accurate and timely scheduling of medical appointments.</w:t>
       </w:r>
@@ -2897,10 +3324,24 @@
           <w:rFonts w:asciiTheme="minorHAnsi" w:eastAsiaTheme="minorEastAsia" w:hAnsiTheme="minorHAnsi" w:cstheme="minorHAnsi"/>
           <w:b w:val="0"/>
           <w:bCs w:val="0"/>
-          <w:outline w:val="0"/>
-          <w:color w:val="auto"/>
+          <w:color w:val="000000" w:themeColor="text1"/>
           <w:sz w:val="22"/>
           <w:szCs w:val="22"/>
+          <w14:shadow w14:blurRad="38100" w14:dist="19050" w14:dir="2700000" w14:sx="100000" w14:sy="100000" w14:kx="0" w14:ky="0" w14:algn="tl">
+            <w14:schemeClr w14:val="dk1">
+              <w14:alpha w14:val="60000"/>
+            </w14:schemeClr>
+          </w14:shadow>
+          <w14:textOutline w14:w="0" w14:cap="flat" w14:cmpd="sng" w14:algn="ctr">
+            <w14:noFill/>
+            <w14:prstDash w14:val="solid"/>
+            <w14:round/>
+          </w14:textOutline>
+          <w14:textFill>
+            <w14:solidFill>
+              <w14:schemeClr w14:val="tx1"/>
+            </w14:solidFill>
+          </w14:textFill>
         </w:rPr>
       </w:pPr>
       <w:r>
@@ -2908,10 +3349,24 @@
           <w:rFonts w:asciiTheme="minorHAnsi" w:eastAsiaTheme="minorEastAsia" w:hAnsiTheme="minorHAnsi" w:cstheme="minorHAnsi"/>
           <w:b w:val="0"/>
           <w:bCs w:val="0"/>
-          <w:outline w:val="0"/>
-          <w:color w:val="auto"/>
+          <w:color w:val="000000" w:themeColor="text1"/>
           <w:sz w:val="22"/>
           <w:szCs w:val="22"/>
+          <w14:shadow w14:blurRad="38100" w14:dist="19050" w14:dir="2700000" w14:sx="100000" w14:sy="100000" w14:kx="0" w14:ky="0" w14:algn="tl">
+            <w14:schemeClr w14:val="dk1">
+              <w14:alpha w14:val="60000"/>
+            </w14:schemeClr>
+          </w14:shadow>
+          <w14:textOutline w14:w="0" w14:cap="flat" w14:cmpd="sng" w14:algn="ctr">
+            <w14:noFill/>
+            <w14:prstDash w14:val="solid"/>
+            <w14:round/>
+          </w14:textOutline>
+          <w14:textFill>
+            <w14:solidFill>
+              <w14:schemeClr w14:val="tx1"/>
+            </w14:solidFill>
+          </w14:textFill>
         </w:rPr>
         <w:t>- Enhance data security and patient privacy through proper exception handling and data validation.</w:t>
       </w:r>
@@ -2923,10 +3378,24 @@
           <w:rFonts w:asciiTheme="minorHAnsi" w:eastAsiaTheme="minorEastAsia" w:hAnsiTheme="minorHAnsi" w:cstheme="minorHAnsi"/>
           <w:b w:val="0"/>
           <w:bCs w:val="0"/>
-          <w:outline w:val="0"/>
-          <w:color w:val="auto"/>
+          <w:color w:val="000000" w:themeColor="text1"/>
           <w:sz w:val="22"/>
           <w:szCs w:val="22"/>
+          <w14:shadow w14:blurRad="38100" w14:dist="19050" w14:dir="2700000" w14:sx="100000" w14:sy="100000" w14:kx="0" w14:ky="0" w14:algn="tl">
+            <w14:schemeClr w14:val="dk1">
+              <w14:alpha w14:val="60000"/>
+            </w14:schemeClr>
+          </w14:shadow>
+          <w14:textOutline w14:w="0" w14:cap="flat" w14:cmpd="sng" w14:algn="ctr">
+            <w14:noFill/>
+            <w14:prstDash w14:val="solid"/>
+            <w14:round/>
+          </w14:textOutline>
+          <w14:textFill>
+            <w14:solidFill>
+              <w14:schemeClr w14:val="tx1"/>
+            </w14:solidFill>
+          </w14:textFill>
         </w:rPr>
       </w:pPr>
     </w:p>
@@ -2935,19 +3404,49 @@
         <w:pStyle w:val="Heading2"/>
         <w:rPr>
           <w:rFonts w:asciiTheme="minorHAnsi" w:eastAsiaTheme="minorEastAsia" w:hAnsiTheme="minorHAnsi" w:cstheme="minorHAnsi"/>
-          <w:outline w:val="0"/>
-          <w:color w:val="auto"/>
+          <w:b w:val="0"/>
+          <w:color w:val="000000" w:themeColor="text1"/>
           <w:sz w:val="28"/>
           <w:szCs w:val="28"/>
+          <w14:shadow w14:blurRad="38100" w14:dist="19050" w14:dir="2700000" w14:sx="100000" w14:sy="100000" w14:kx="0" w14:ky="0" w14:algn="tl">
+            <w14:schemeClr w14:val="dk1">
+              <w14:alpha w14:val="60000"/>
+            </w14:schemeClr>
+          </w14:shadow>
+          <w14:textOutline w14:w="0" w14:cap="flat" w14:cmpd="sng" w14:algn="ctr">
+            <w14:noFill/>
+            <w14:prstDash w14:val="solid"/>
+            <w14:round/>
+          </w14:textOutline>
+          <w14:textFill>
+            <w14:solidFill>
+              <w14:schemeClr w14:val="tx1"/>
+            </w14:solidFill>
+          </w14:textFill>
         </w:rPr>
       </w:pPr>
       <w:r>
         <w:rPr>
           <w:rFonts w:asciiTheme="minorHAnsi" w:eastAsiaTheme="minorEastAsia" w:hAnsiTheme="minorHAnsi" w:cstheme="minorHAnsi"/>
-          <w:outline w:val="0"/>
-          <w:color w:val="auto"/>
+          <w:b w:val="0"/>
+          <w:color w:val="000000" w:themeColor="text1"/>
           <w:sz w:val="28"/>
           <w:szCs w:val="28"/>
+          <w14:shadow w14:blurRad="38100" w14:dist="19050" w14:dir="2700000" w14:sx="100000" w14:sy="100000" w14:kx="0" w14:ky="0" w14:algn="tl">
+            <w14:schemeClr w14:val="dk1">
+              <w14:alpha w14:val="60000"/>
+            </w14:schemeClr>
+          </w14:shadow>
+          <w14:textOutline w14:w="0" w14:cap="flat" w14:cmpd="sng" w14:algn="ctr">
+            <w14:noFill/>
+            <w14:prstDash w14:val="solid"/>
+            <w14:round/>
+          </w14:textOutline>
+          <w14:textFill>
+            <w14:solidFill>
+              <w14:schemeClr w14:val="tx1"/>
+            </w14:solidFill>
+          </w14:textFill>
         </w:rPr>
         <w:t>Considerations:</w:t>
       </w:r>
@@ -2959,10 +3458,15 @@
           <w:rFonts w:asciiTheme="minorHAnsi" w:eastAsiaTheme="minorEastAsia" w:hAnsiTheme="minorHAnsi" w:cstheme="minorHAnsi"/>
           <w:b w:val="0"/>
           <w:bCs w:val="0"/>
-          <w:outline w:val="0"/>
-          <w:color w:val="auto"/>
           <w:sz w:val="22"/>
           <w:szCs w:val="22"/>
+          <w14:textOutline w14:w="9525" w14:cap="flat" w14:cmpd="sng" w14:algn="ctr">
+            <w14:solidFill>
+              <w14:srgbClr w14:val="000000"/>
+            </w14:solidFill>
+            <w14:prstDash w14:val="solid"/>
+            <w14:round/>
+          </w14:textOutline>
         </w:rPr>
       </w:pPr>
       <w:r>
@@ -2970,8 +3474,6 @@
           <w:rFonts w:asciiTheme="minorHAnsi" w:eastAsiaTheme="minorEastAsia" w:hAnsiTheme="minorHAnsi" w:cstheme="minorHAnsi"/>
           <w:b w:val="0"/>
           <w:bCs w:val="0"/>
-          <w:outline w:val="0"/>
-          <w:color w:val="auto"/>
           <w:sz w:val="22"/>
           <w:szCs w:val="22"/>
         </w:rPr>
@@ -2985,10 +3487,15 @@
           <w:rFonts w:asciiTheme="minorHAnsi" w:eastAsiaTheme="minorEastAsia" w:hAnsiTheme="minorHAnsi" w:cstheme="minorHAnsi"/>
           <w:b w:val="0"/>
           <w:bCs w:val="0"/>
-          <w:outline w:val="0"/>
-          <w:color w:val="auto"/>
           <w:sz w:val="22"/>
           <w:szCs w:val="22"/>
+          <w14:textOutline w14:w="9525" w14:cap="flat" w14:cmpd="sng" w14:algn="ctr">
+            <w14:solidFill>
+              <w14:srgbClr w14:val="000000"/>
+            </w14:solidFill>
+            <w14:prstDash w14:val="solid"/>
+            <w14:round/>
+          </w14:textOutline>
         </w:rPr>
       </w:pPr>
     </w:p>
@@ -2999,10 +3506,15 @@
           <w:rFonts w:asciiTheme="minorHAnsi" w:eastAsiaTheme="minorEastAsia" w:hAnsiTheme="minorHAnsi" w:cstheme="minorHAnsi"/>
           <w:b w:val="0"/>
           <w:bCs w:val="0"/>
-          <w:outline w:val="0"/>
-          <w:color w:val="auto"/>
           <w:sz w:val="22"/>
           <w:szCs w:val="22"/>
+          <w14:textOutline w14:w="9525" w14:cap="flat" w14:cmpd="sng" w14:algn="ctr">
+            <w14:solidFill>
+              <w14:srgbClr w14:val="000000"/>
+            </w14:solidFill>
+            <w14:prstDash w14:val="solid"/>
+            <w14:round/>
+          </w14:textOutline>
         </w:rPr>
       </w:pPr>
       <w:r>
@@ -3010,8 +3522,6 @@
           <w:rFonts w:asciiTheme="minorHAnsi" w:eastAsiaTheme="minorEastAsia" w:hAnsiTheme="minorHAnsi" w:cstheme="minorHAnsi"/>
           <w:b w:val="0"/>
           <w:bCs w:val="0"/>
-          <w:outline w:val="0"/>
-          <w:color w:val="auto"/>
           <w:sz w:val="22"/>
           <w:szCs w:val="22"/>
         </w:rPr>
@@ -3025,10 +3535,15 @@
           <w:rFonts w:asciiTheme="minorHAnsi" w:eastAsiaTheme="minorEastAsia" w:hAnsiTheme="minorHAnsi" w:cstheme="minorHAnsi"/>
           <w:b w:val="0"/>
           <w:bCs w:val="0"/>
-          <w:outline w:val="0"/>
-          <w:color w:val="auto"/>
           <w:sz w:val="22"/>
           <w:szCs w:val="22"/>
+          <w14:textOutline w14:w="9525" w14:cap="flat" w14:cmpd="sng" w14:algn="ctr">
+            <w14:solidFill>
+              <w14:srgbClr w14:val="000000"/>
+            </w14:solidFill>
+            <w14:prstDash w14:val="solid"/>
+            <w14:round/>
+          </w14:textOutline>
         </w:rPr>
       </w:pPr>
       <w:r>
@@ -3036,8 +3551,6 @@
           <w:rFonts w:asciiTheme="minorHAnsi" w:eastAsiaTheme="minorEastAsia" w:hAnsiTheme="minorHAnsi" w:cstheme="minorHAnsi"/>
           <w:b w:val="0"/>
           <w:bCs w:val="0"/>
-          <w:outline w:val="0"/>
-          <w:color w:val="auto"/>
           <w:sz w:val="22"/>
           <w:szCs w:val="22"/>
         </w:rPr>
@@ -3051,10 +3564,15 @@
           <w:rFonts w:asciiTheme="minorHAnsi" w:eastAsiaTheme="minorEastAsia" w:hAnsiTheme="minorHAnsi" w:cstheme="minorHAnsi"/>
           <w:b w:val="0"/>
           <w:bCs w:val="0"/>
-          <w:outline w:val="0"/>
-          <w:color w:val="auto"/>
           <w:sz w:val="22"/>
           <w:szCs w:val="22"/>
+          <w14:textOutline w14:w="9525" w14:cap="flat" w14:cmpd="sng" w14:algn="ctr">
+            <w14:solidFill>
+              <w14:srgbClr w14:val="000000"/>
+            </w14:solidFill>
+            <w14:prstDash w14:val="solid"/>
+            <w14:round/>
+          </w14:textOutline>
         </w:rPr>
       </w:pPr>
       <w:r>
@@ -3062,8 +3580,6 @@
           <w:rFonts w:asciiTheme="minorHAnsi" w:eastAsiaTheme="minorEastAsia" w:hAnsiTheme="minorHAnsi" w:cstheme="minorHAnsi"/>
           <w:b w:val="0"/>
           <w:bCs w:val="0"/>
-          <w:outline w:val="0"/>
-          <w:color w:val="auto"/>
           <w:sz w:val="22"/>
           <w:szCs w:val="22"/>
         </w:rPr>
@@ -3077,10 +3593,15 @@
           <w:rFonts w:asciiTheme="minorHAnsi" w:eastAsiaTheme="minorEastAsia" w:hAnsiTheme="minorHAnsi" w:cstheme="minorHAnsi"/>
           <w:b w:val="0"/>
           <w:bCs w:val="0"/>
-          <w:outline w:val="0"/>
-          <w:color w:val="auto"/>
           <w:sz w:val="22"/>
           <w:szCs w:val="22"/>
+          <w14:textOutline w14:w="9525" w14:cap="flat" w14:cmpd="sng" w14:algn="ctr">
+            <w14:solidFill>
+              <w14:srgbClr w14:val="000000"/>
+            </w14:solidFill>
+            <w14:prstDash w14:val="solid"/>
+            <w14:round/>
+          </w14:textOutline>
         </w:rPr>
       </w:pPr>
       <w:r>
@@ -3088,12 +3609,9 @@
           <w:rFonts w:asciiTheme="minorHAnsi" w:eastAsiaTheme="minorEastAsia" w:hAnsiTheme="minorHAnsi" w:cstheme="minorHAnsi"/>
           <w:b w:val="0"/>
           <w:bCs w:val="0"/>
-          <w:outline w:val="0"/>
-          <w:color w:val="auto"/>
           <w:sz w:val="22"/>
           <w:szCs w:val="22"/>
         </w:rPr>
-        <w:lastRenderedPageBreak/>
         <w:t>- The importance of adhering to best practices in object-oriented programming, exception handling, and STL usage.</w:t>
       </w:r>
     </w:p>
@@ -3104,10 +3622,15 @@
           <w:rFonts w:asciiTheme="minorHAnsi" w:eastAsiaTheme="minorEastAsia" w:hAnsiTheme="minorHAnsi" w:cstheme="minorHAnsi"/>
           <w:b w:val="0"/>
           <w:bCs w:val="0"/>
-          <w:outline w:val="0"/>
-          <w:color w:val="auto"/>
           <w:sz w:val="22"/>
           <w:szCs w:val="22"/>
+          <w14:textOutline w14:w="9525" w14:cap="flat" w14:cmpd="sng" w14:algn="ctr">
+            <w14:solidFill>
+              <w14:srgbClr w14:val="000000"/>
+            </w14:solidFill>
+            <w14:prstDash w14:val="solid"/>
+            <w14:round/>
+          </w14:textOutline>
         </w:rPr>
       </w:pPr>
       <w:r>
@@ -3115,8 +3638,6 @@
           <w:rFonts w:asciiTheme="minorHAnsi" w:eastAsiaTheme="minorEastAsia" w:hAnsiTheme="minorHAnsi" w:cstheme="minorHAnsi"/>
           <w:b w:val="0"/>
           <w:bCs w:val="0"/>
-          <w:outline w:val="0"/>
-          <w:color w:val="auto"/>
           <w:sz w:val="22"/>
           <w:szCs w:val="22"/>
         </w:rPr>
@@ -3130,11 +3651,16 @@
           <w:rFonts w:asciiTheme="minorHAnsi" w:eastAsiaTheme="minorEastAsia" w:hAnsiTheme="minorHAnsi" w:cstheme="minorBidi"/>
           <w:b w:val="0"/>
           <w:bCs w:val="0"/>
-          <w:outline w:val="0"/>
-          <w:color w:val="auto"/>
           <w:sz w:val="21"/>
           <w:szCs w:val="21"/>
           <w:u w:val="single"/>
+          <w14:textOutline w14:w="9525" w14:cap="flat" w14:cmpd="sng" w14:algn="ctr">
+            <w14:solidFill>
+              <w14:srgbClr w14:val="000000"/>
+            </w14:solidFill>
+            <w14:prstDash w14:val="solid"/>
+            <w14:round/>
+          </w14:textOutline>
         </w:rPr>
       </w:pPr>
     </w:p>
@@ -3145,11 +3671,16 @@
           <w:rFonts w:asciiTheme="minorHAnsi" w:eastAsiaTheme="minorEastAsia" w:hAnsiTheme="minorHAnsi" w:cstheme="minorBidi"/>
           <w:b w:val="0"/>
           <w:bCs w:val="0"/>
-          <w:outline w:val="0"/>
-          <w:color w:val="auto"/>
           <w:sz w:val="21"/>
           <w:szCs w:val="21"/>
           <w:u w:val="single"/>
+          <w14:textOutline w14:w="9525" w14:cap="flat" w14:cmpd="sng" w14:algn="ctr">
+            <w14:solidFill>
+              <w14:srgbClr w14:val="000000"/>
+            </w14:solidFill>
+            <w14:prstDash w14:val="solid"/>
+            <w14:round/>
+          </w14:textOutline>
         </w:rPr>
       </w:pPr>
     </w:p>
@@ -3184,33 +3715,205 @@
       <w:bookmarkEnd w:id="10"/>
       <w:bookmarkEnd w:id="11"/>
     </w:p>
+    <w:p/>
     <w:p>
       <w:pPr>
         <w:pStyle w:val="Level3Text"/>
-      </w:pPr>
-      <w:r>
-        <w:t>This section begins to describe in more specific and precise detail exactly what steps the system takes in the course of its performance.</w:t>
-      </w:r>
-      <w:r>
-        <w:t xml:space="preserve">  </w:t>
-      </w:r>
-      <w:r>
-        <w:t xml:space="preserve">You can use </w:t>
-      </w:r>
-      <w:r>
-        <w:t>Use case</w:t>
-      </w:r>
-      <w:r>
-        <w:t xml:space="preserve"> diagrams or just explain in plain English.</w:t>
-      </w:r>
-      <w:r>
-        <w:t xml:space="preserve"> </w:t>
-      </w:r>
-      <w:r>
-        <w:t>D</w:t>
-      </w:r>
-      <w:r>
-        <w:t>efine the system ( and its boundaries ), but also to identify functional requirements, to identify initial objects / classes, and to organize the work.</w:t>
+        <w:numPr>
+          <w:ilvl w:val="0"/>
+          <w:numId w:val="46"/>
+        </w:numPr>
+      </w:pPr>
+      <w:r>
+        <w:rPr>
+          <w:b/>
+          <w:bCs/>
+        </w:rPr>
+        <w:t>Main Menu Display:</w:t>
+      </w:r>
+      <w:r>
+        <w:t xml:space="preserve"> The system starts by displaying a menu for a hospital management system with options like adding patients, scheduling appointments, managing medical staff, displaying patient records, </w:t>
+      </w:r>
+      <w:proofErr w:type="gramStart"/>
+      <w:r>
+        <w:t>saving</w:t>
+      </w:r>
+      <w:proofErr w:type="gramEnd"/>
+      <w:r>
+        <w:t xml:space="preserve"> and loading data, and exiting the system.</w:t>
+      </w:r>
+    </w:p>
+    <w:p>
+      <w:pPr>
+        <w:pStyle w:val="Level3Text"/>
+        <w:numPr>
+          <w:ilvl w:val="0"/>
+          <w:numId w:val="46"/>
+        </w:numPr>
+      </w:pPr>
+      <w:r>
+        <w:rPr>
+          <w:b/>
+          <w:bCs/>
+        </w:rPr>
+        <w:t>Adding Patients:</w:t>
+      </w:r>
+      <w:r>
+        <w:t xml:space="preserve"> The user can add inpatients or outpatients by entering their names, ages, and relevant information. Before adding a patient, the system checks if the entered age is within a valid range (0-120). If it's not, an "</w:t>
+      </w:r>
+      <w:proofErr w:type="spellStart"/>
+      <w:r>
+        <w:t>InvalidAgeException</w:t>
+      </w:r>
+      <w:proofErr w:type="spellEnd"/>
+      <w:r>
+        <w:t>" error is shown.</w:t>
+      </w:r>
+    </w:p>
+    <w:p>
+      <w:pPr>
+        <w:pStyle w:val="Level3Text"/>
+        <w:numPr>
+          <w:ilvl w:val="0"/>
+          <w:numId w:val="46"/>
+        </w:numPr>
+      </w:pPr>
+      <w:r>
+        <w:rPr>
+          <w:b/>
+          <w:bCs/>
+        </w:rPr>
+        <w:t>Scheduling Appointments:</w:t>
+      </w:r>
+      <w:r>
+        <w:t xml:space="preserve"> To schedule an appointment, the system lists available patients and medical staff. The user selects a patient and a staff member, then inputs a date and time for the appointment. It checks the availability of the selected staff member and schedules the appointment if they are available. Otherwise, it </w:t>
+      </w:r>
+      <w:proofErr w:type="gramStart"/>
+      <w:r>
+        <w:t>notifies</w:t>
+      </w:r>
+      <w:proofErr w:type="gramEnd"/>
+      <w:r>
+        <w:t xml:space="preserve"> that the staff member is not available at that time.</w:t>
+      </w:r>
+    </w:p>
+    <w:p>
+      <w:pPr>
+        <w:pStyle w:val="Level3Text"/>
+        <w:numPr>
+          <w:ilvl w:val="0"/>
+          <w:numId w:val="46"/>
+        </w:numPr>
+      </w:pPr>
+      <w:r>
+        <w:rPr>
+          <w:b/>
+          <w:bCs/>
+        </w:rPr>
+        <w:t>Managing Medical Staff:</w:t>
+      </w:r>
+      <w:r>
+        <w:t xml:space="preserve"> Users can add doctors or nurses to the system. They input the name and specialty of the staff member, and it gets added to the system's records. The system also allows displaying the existing medical staff.</w:t>
+      </w:r>
+    </w:p>
+    <w:p>
+      <w:pPr>
+        <w:pStyle w:val="Level3Text"/>
+        <w:numPr>
+          <w:ilvl w:val="0"/>
+          <w:numId w:val="46"/>
+        </w:numPr>
+      </w:pPr>
+      <w:r>
+        <w:rPr>
+          <w:b/>
+          <w:bCs/>
+        </w:rPr>
+        <w:t>Displaying Patient Records:</w:t>
+      </w:r>
+      <w:r>
+        <w:t xml:space="preserve"> This option allows the user to view the details of all the patients currently in the system.</w:t>
+      </w:r>
+    </w:p>
+    <w:p>
+      <w:pPr>
+        <w:pStyle w:val="Level3Text"/>
+        <w:numPr>
+          <w:ilvl w:val="0"/>
+          <w:numId w:val="46"/>
+        </w:numPr>
+      </w:pPr>
+      <w:r>
+        <w:rPr>
+          <w:b/>
+          <w:bCs/>
+        </w:rPr>
+        <w:t>Saving and Loading Data:</w:t>
+      </w:r>
+      <w:r>
+        <w:t xml:space="preserve"> The system provides functionality to save the entered patient and medical staff data to a file named "hospital_data.txt". It saves each patient's name, age, medical staff's name, specialty, appointment date, and time. Additionally, it allows loading data from this file when the "Load Data from File" option is chosen.</w:t>
+      </w:r>
+    </w:p>
+    <w:p>
+      <w:pPr>
+        <w:pStyle w:val="Level3Text"/>
+        <w:numPr>
+          <w:ilvl w:val="0"/>
+          <w:numId w:val="46"/>
+        </w:numPr>
+        <w:rPr>
+          <w:sz w:val="24"/>
+          <w:szCs w:val="24"/>
+        </w:rPr>
+      </w:pPr>
+      <w:r>
+        <w:rPr>
+          <w:b/>
+          <w:bCs/>
+          <w:sz w:val="24"/>
+          <w:szCs w:val="24"/>
+        </w:rPr>
+        <w:lastRenderedPageBreak/>
+        <w:t>Exiting the System:</w:t>
+      </w:r>
+      <w:r>
+        <w:rPr>
+          <w:sz w:val="24"/>
+          <w:szCs w:val="24"/>
+        </w:rPr>
+        <w:t xml:space="preserve"> Finally, the user can choose to exit the system, which deallocates the memory of dynamically allocated objects (patients), clears the patient records, and exits the program.</w:t>
+      </w:r>
+    </w:p>
+    <w:p>
+      <w:pPr>
+        <w:pStyle w:val="Level3Text"/>
+        <w:rPr>
+          <w:sz w:val="24"/>
+          <w:szCs w:val="24"/>
+        </w:rPr>
+      </w:pPr>
+      <w:r>
+        <w:rPr>
+          <w:sz w:val="24"/>
+          <w:szCs w:val="24"/>
+        </w:rPr>
+        <w:t>Throughout these steps, the system incorporates error handling through custom exception classes like "</w:t>
+      </w:r>
+      <w:proofErr w:type="spellStart"/>
+      <w:r>
+        <w:rPr>
+          <w:sz w:val="24"/>
+          <w:szCs w:val="24"/>
+        </w:rPr>
+        <w:t>InvalidAgeException</w:t>
+      </w:r>
+      <w:proofErr w:type="spellEnd"/>
+      <w:r>
+        <w:rPr>
+          <w:sz w:val="24"/>
+          <w:szCs w:val="24"/>
+        </w:rPr>
+        <w:t>" and uses a try-catch block to catch and display any exceptions that might occur during the execution of the program.</w:t>
       </w:r>
     </w:p>
     <w:p>
@@ -3273,7 +3976,7 @@
                     </pic:cNvPicPr>
                   </pic:nvPicPr>
                   <pic:blipFill>
-                    <a:blip r:embed="rId8">
+                    <a:blip r:embed="rId10">
                       <a:extLst>
                         <a:ext uri="{28A0092B-C50C-407E-A947-70E740481C1C}">
                           <a14:useLocalDpi xmlns:a14="http://schemas.microsoft.com/office/drawing/2010/main" val="0"/>
@@ -3311,7 +4014,6 @@
       </w:pPr>
       <w:bookmarkStart w:id="14" w:name="_Toc140089296"/>
       <w:r>
-        <w:lastRenderedPageBreak/>
         <w:t>Testing and Evaluation</w:t>
       </w:r>
       <w:bookmarkEnd w:id="14"/>
@@ -3359,6 +4061,7 @@
         <w:spacing w:line="240" w:lineRule="auto"/>
       </w:pPr>
       <w:r>
+        <w:lastRenderedPageBreak/>
         <w:t>Adding, updating, and deleting patient records.</w:t>
       </w:r>
     </w:p>
@@ -3420,6 +4123,26 @@
     </w:p>
     <w:p>
       <w:pPr>
+        <w:spacing w:line="240" w:lineRule="auto"/>
+        <w:rPr>
+          <w:b/>
+          <w:bCs/>
+          <w:sz w:val="32"/>
+          <w:szCs w:val="32"/>
+        </w:rPr>
+      </w:pPr>
+      <w:r>
+        <w:rPr>
+          <w:b/>
+          <w:bCs/>
+          <w:sz w:val="32"/>
+          <w:szCs w:val="32"/>
+        </w:rPr>
+        <w:t>Medical Staff Management:</w:t>
+      </w:r>
+    </w:p>
+    <w:p>
+      <w:pPr>
         <w:pStyle w:val="ListParagraph"/>
         <w:numPr>
           <w:ilvl w:val="0"/>
@@ -3428,27 +4151,7 @@
         <w:spacing w:line="240" w:lineRule="auto"/>
       </w:pPr>
       <w:r>
-        <w:t>Rescheduling and canceling appointments.</w:t>
-      </w:r>
-    </w:p>
-    <w:p>
-      <w:pPr>
-        <w:spacing w:line="240" w:lineRule="auto"/>
-        <w:rPr>
-          <w:b/>
-          <w:bCs/>
-          <w:sz w:val="32"/>
-          <w:szCs w:val="32"/>
-        </w:rPr>
-      </w:pPr>
-      <w:r>
-        <w:rPr>
-          <w:b/>
-          <w:bCs/>
-          <w:sz w:val="32"/>
-          <w:szCs w:val="32"/>
-        </w:rPr>
-        <w:t>Medical Staff Management:</w:t>
+        <w:t>Assigning staff to appointments.</w:t>
       </w:r>
     </w:p>
     <w:p>
@@ -3461,7 +4164,27 @@
         <w:spacing w:line="240" w:lineRule="auto"/>
       </w:pPr>
       <w:r>
-        <w:t>Assigning staff to appointments.</w:t>
+        <w:t>Managing staff schedules and availability.</w:t>
+      </w:r>
+    </w:p>
+    <w:p>
+      <w:pPr>
+        <w:spacing w:line="240" w:lineRule="auto"/>
+        <w:rPr>
+          <w:b/>
+          <w:bCs/>
+          <w:sz w:val="32"/>
+          <w:szCs w:val="32"/>
+        </w:rPr>
+      </w:pPr>
+      <w:r>
+        <w:rPr>
+          <w:b/>
+          <w:bCs/>
+          <w:sz w:val="32"/>
+          <w:szCs w:val="32"/>
+        </w:rPr>
+        <w:t>Exception Handling:</w:t>
       </w:r>
     </w:p>
     <w:p>
@@ -3474,27 +4197,7 @@
         <w:spacing w:line="240" w:lineRule="auto"/>
       </w:pPr>
       <w:r>
-        <w:t>Managing staff schedules and availability.</w:t>
-      </w:r>
-    </w:p>
-    <w:p>
-      <w:pPr>
-        <w:spacing w:line="240" w:lineRule="auto"/>
-        <w:rPr>
-          <w:b/>
-          <w:bCs/>
-          <w:sz w:val="32"/>
-          <w:szCs w:val="32"/>
-        </w:rPr>
-      </w:pPr>
-      <w:r>
-        <w:rPr>
-          <w:b/>
-          <w:bCs/>
-          <w:sz w:val="32"/>
-          <w:szCs w:val="32"/>
-        </w:rPr>
-        <w:t>Exception Handling:</w:t>
+        <w:t>Handling invalid data inputs (e.g., incorrect age, invalid appointment times).</w:t>
       </w:r>
     </w:p>
     <w:p>
@@ -3507,7 +4210,43 @@
         <w:spacing w:line="240" w:lineRule="auto"/>
       </w:pPr>
       <w:r>
-        <w:t>Handling invalid data inputs (e.g., incorrect age, invalid appointment times).</w:t>
+        <w:t xml:space="preserve">Custom exceptions such as </w:t>
+      </w:r>
+      <w:proofErr w:type="spellStart"/>
+      <w:r>
+        <w:t>InvalidAgeException</w:t>
+      </w:r>
+      <w:proofErr w:type="spellEnd"/>
+      <w:r>
+        <w:t xml:space="preserve"> or </w:t>
+      </w:r>
+      <w:proofErr w:type="spellStart"/>
+      <w:r>
+        <w:t>AppointmentConflictException</w:t>
+      </w:r>
+      <w:proofErr w:type="spellEnd"/>
+      <w:r>
+        <w:t>.</w:t>
+      </w:r>
+    </w:p>
+    <w:p>
+      <w:pPr>
+        <w:spacing w:line="240" w:lineRule="auto"/>
+        <w:rPr>
+          <w:b/>
+          <w:bCs/>
+          <w:sz w:val="32"/>
+          <w:szCs w:val="32"/>
+        </w:rPr>
+      </w:pPr>
+      <w:r>
+        <w:rPr>
+          <w:b/>
+          <w:bCs/>
+          <w:sz w:val="32"/>
+          <w:szCs w:val="32"/>
+        </w:rPr>
+        <w:t>Data Storage and Retrieval:</w:t>
       </w:r>
     </w:p>
     <w:p>
@@ -3520,27 +4259,7 @@
         <w:spacing w:line="240" w:lineRule="auto"/>
       </w:pPr>
       <w:r>
-        <w:t>Custom exceptions such as InvalidAgeException or AppointmentConflictException.</w:t>
-      </w:r>
-    </w:p>
-    <w:p>
-      <w:pPr>
-        <w:spacing w:line="240" w:lineRule="auto"/>
-        <w:rPr>
-          <w:b/>
-          <w:bCs/>
-          <w:sz w:val="32"/>
-          <w:szCs w:val="32"/>
-        </w:rPr>
-      </w:pPr>
-      <w:r>
-        <w:rPr>
-          <w:b/>
-          <w:bCs/>
-          <w:sz w:val="32"/>
-          <w:szCs w:val="32"/>
-        </w:rPr>
-        <w:t>Data Storage and Retrieval:</w:t>
+        <w:t>Persistence and retrieval of data (if applicable).</w:t>
       </w:r>
     </w:p>
     <w:p>
@@ -3553,7 +4272,27 @@
         <w:spacing w:line="240" w:lineRule="auto"/>
       </w:pPr>
       <w:r>
-        <w:t>Persistence and retrieval of data (if applicable).</w:t>
+        <w:t>Integrity and consistency of data after operations like add, delete, or update.</w:t>
+      </w:r>
+    </w:p>
+    <w:p>
+      <w:pPr>
+        <w:spacing w:line="240" w:lineRule="auto"/>
+        <w:rPr>
+          <w:b/>
+          <w:bCs/>
+          <w:sz w:val="32"/>
+          <w:szCs w:val="32"/>
+        </w:rPr>
+      </w:pPr>
+      <w:r>
+        <w:rPr>
+          <w:b/>
+          <w:bCs/>
+          <w:sz w:val="32"/>
+          <w:szCs w:val="32"/>
+        </w:rPr>
+        <w:t>User Interface:</w:t>
       </w:r>
     </w:p>
     <w:p>
@@ -3566,27 +4305,7 @@
         <w:spacing w:line="240" w:lineRule="auto"/>
       </w:pPr>
       <w:r>
-        <w:t>Integrity and consistency of data after operations like add, delete, or update.</w:t>
-      </w:r>
-    </w:p>
-    <w:p>
-      <w:pPr>
-        <w:spacing w:line="240" w:lineRule="auto"/>
-        <w:rPr>
-          <w:b/>
-          <w:bCs/>
-          <w:sz w:val="32"/>
-          <w:szCs w:val="32"/>
-        </w:rPr>
-      </w:pPr>
-      <w:r>
-        <w:rPr>
-          <w:b/>
-          <w:bCs/>
-          <w:sz w:val="32"/>
-          <w:szCs w:val="32"/>
-        </w:rPr>
-        <w:t>User Interface:</w:t>
+        <w:t>Usability and responsiveness of the UI.</w:t>
       </w:r>
     </w:p>
     <w:p>
@@ -3599,7 +4318,27 @@
         <w:spacing w:line="240" w:lineRule="auto"/>
       </w:pPr>
       <w:r>
-        <w:t>Usability and responsiveness of the UI.</w:t>
+        <w:t>Error handling and user feedback in the UI.</w:t>
+      </w:r>
+    </w:p>
+    <w:p>
+      <w:pPr>
+        <w:spacing w:line="240" w:lineRule="auto"/>
+        <w:rPr>
+          <w:b/>
+          <w:bCs/>
+          <w:sz w:val="32"/>
+          <w:szCs w:val="32"/>
+        </w:rPr>
+      </w:pPr>
+      <w:r>
+        <w:rPr>
+          <w:b/>
+          <w:bCs/>
+          <w:sz w:val="32"/>
+          <w:szCs w:val="32"/>
+        </w:rPr>
+        <w:t>System Performance:</w:t>
       </w:r>
     </w:p>
     <w:p>
@@ -3612,27 +4351,7 @@
         <w:spacing w:line="240" w:lineRule="auto"/>
       </w:pPr>
       <w:r>
-        <w:t>Error handling and user feedback in the UI.</w:t>
-      </w:r>
-    </w:p>
-    <w:p>
-      <w:pPr>
-        <w:spacing w:line="240" w:lineRule="auto"/>
-        <w:rPr>
-          <w:b/>
-          <w:bCs/>
-          <w:sz w:val="32"/>
-          <w:szCs w:val="32"/>
-        </w:rPr>
-      </w:pPr>
-      <w:r>
-        <w:rPr>
-          <w:b/>
-          <w:bCs/>
-          <w:sz w:val="32"/>
-          <w:szCs w:val="32"/>
-        </w:rPr>
-        <w:t>System Performance:</w:t>
+        <w:t>Response time for various operations.</w:t>
       </w:r>
     </w:p>
     <w:p>
@@ -3645,19 +4364,6 @@
         <w:spacing w:line="240" w:lineRule="auto"/>
       </w:pPr>
       <w:r>
-        <w:t>Response time for various operations.</w:t>
-      </w:r>
-    </w:p>
-    <w:p>
-      <w:pPr>
-        <w:pStyle w:val="ListParagraph"/>
-        <w:numPr>
-          <w:ilvl w:val="0"/>
-          <w:numId w:val="44"/>
-        </w:numPr>
-        <w:spacing w:line="240" w:lineRule="auto"/>
-      </w:pPr>
-      <w:r>
         <w:t>Handling of large volumes of data.</w:t>
       </w:r>
     </w:p>
@@ -3673,51 +4379,10 @@
     </w:p>
     <w:p>
       <w:pPr>
-        <w:pStyle w:val="ListParagraph"/>
-        <w:numPr>
-          <w:ilvl w:val="0"/>
-          <w:numId w:val="0"/>
-        </w:numPr>
-        <w:ind w:left="720"/>
-      </w:pPr>
-    </w:p>
-    <w:p>
-      <w:pPr>
-        <w:pStyle w:val="ListParagraph"/>
-        <w:numPr>
-          <w:ilvl w:val="0"/>
-          <w:numId w:val="0"/>
-        </w:numPr>
-        <w:ind w:left="720"/>
-      </w:pPr>
-    </w:p>
-    <w:p>
-      <w:pPr>
-        <w:pStyle w:val="ListParagraph"/>
-        <w:numPr>
-          <w:ilvl w:val="0"/>
-          <w:numId w:val="0"/>
-        </w:numPr>
-        <w:ind w:left="720"/>
-      </w:pPr>
-    </w:p>
-    <w:p>
-      <w:pPr>
-        <w:pStyle w:val="ListParagraph"/>
-        <w:numPr>
-          <w:ilvl w:val="0"/>
-          <w:numId w:val="0"/>
-        </w:numPr>
-        <w:ind w:left="720"/>
-      </w:pPr>
-    </w:p>
-    <w:p>
-      <w:pPr>
         <w:pStyle w:val="Heading2"/>
       </w:pPr>
       <w:bookmarkStart w:id="16" w:name="_Toc140089298"/>
       <w:r>
-        <w:lastRenderedPageBreak/>
         <w:t>Pass/Fail Criteria</w:t>
       </w:r>
       <w:bookmarkEnd w:id="16"/>
@@ -3820,7 +4485,7 @@
           <w:sz w:val="24"/>
           <w:szCs w:val="24"/>
         </w:rPr>
-        <w:t>Pass: Appointments are correctly scheduled without conflicts. Rescheduling and cancellation functionalities work as expected.</w:t>
+        <w:t>Pass: Appointments are correctly scheduled without conflicts.</w:t>
       </w:r>
     </w:p>
     <w:p>
@@ -3841,7 +4506,8 @@
           <w:sz w:val="24"/>
           <w:szCs w:val="24"/>
         </w:rPr>
-        <w:t>Fail: Appointment conflicts are not handled, or errors occur in rescheduling/canceling.</w:t>
+        <w:lastRenderedPageBreak/>
+        <w:t>Fail: Appointment conflicts are not handled</w:t>
       </w:r>
     </w:p>
     <w:p>
@@ -3881,7 +4547,23 @@
           <w:sz w:val="24"/>
           <w:szCs w:val="24"/>
         </w:rPr>
-        <w:t>Pass: Staff are correctly assigned and their schedules are accurately managed.</w:t>
+        <w:t xml:space="preserve">Pass: Staff are correctly </w:t>
+      </w:r>
+      <w:proofErr w:type="gramStart"/>
+      <w:r>
+        <w:rPr>
+          <w:sz w:val="24"/>
+          <w:szCs w:val="24"/>
+        </w:rPr>
+        <w:t>assigned</w:t>
+      </w:r>
+      <w:proofErr w:type="gramEnd"/>
+      <w:r>
+        <w:rPr>
+          <w:sz w:val="24"/>
+          <w:szCs w:val="24"/>
+        </w:rPr>
+        <w:t xml:space="preserve"> and their schedules are accurately managed.</w:t>
       </w:r>
     </w:p>
     <w:p>
@@ -4173,7 +4855,6 @@
       </w:pPr>
       <w:bookmarkStart w:id="17" w:name="_Toc140089299"/>
       <w:r>
-        <w:lastRenderedPageBreak/>
         <w:t>Project Issues</w:t>
       </w:r>
       <w:bookmarkStart w:id="18" w:name="_Toc140089300"/>
@@ -4183,230 +4864,330 @@
       <w:pPr>
         <w:pStyle w:val="Heading2"/>
         <w:rPr>
+          <w:rFonts w:asciiTheme="minorHAnsi" w:hAnsiTheme="minorHAnsi" w:cstheme="minorHAnsi"/>
           <w:b w:val="0"/>
           <w:bCs w:val="0"/>
-          <w:outline w:val="0"/>
-          <w:color w:val="auto"/>
-          <w:sz w:val="32"/>
-          <w:szCs w:val="32"/>
-        </w:rPr>
-      </w:pPr>
-      <w:r>
-        <w:rPr>
-          <w:outline w:val="0"/>
-          <w:color w:val="auto"/>
-          <w:sz w:val="32"/>
-          <w:szCs w:val="32"/>
+          <w:color w:val="000000" w:themeColor="text1"/>
+          <w:sz w:val="24"/>
+          <w:szCs w:val="24"/>
+          <w14:textOutline w14:w="0" w14:cap="flat" w14:cmpd="sng" w14:algn="ctr">
+            <w14:noFill/>
+            <w14:prstDash w14:val="solid"/>
+            <w14:round/>
+          </w14:textOutline>
+          <w14:textFill>
+            <w14:solidFill>
+              <w14:schemeClr w14:val="tx1"/>
+            </w14:solidFill>
+          </w14:textFill>
+        </w:rPr>
+      </w:pPr>
+      <w:r>
+        <w:rPr>
+          <w:rFonts w:asciiTheme="minorHAnsi" w:hAnsiTheme="minorHAnsi" w:cstheme="minorHAnsi"/>
+          <w:b w:val="0"/>
+          <w:color w:val="000000" w:themeColor="text1"/>
+          <w:sz w:val="24"/>
+          <w:szCs w:val="24"/>
+          <w14:textOutline w14:w="0" w14:cap="flat" w14:cmpd="sng" w14:algn="ctr">
+            <w14:noFill/>
+            <w14:prstDash w14:val="solid"/>
+            <w14:round/>
+          </w14:textOutline>
+          <w14:textFill>
+            <w14:solidFill>
+              <w14:schemeClr w14:val="tx1"/>
+            </w14:solidFill>
+          </w14:textFill>
         </w:rPr>
         <w:t xml:space="preserve">Complexity in Implementing STL: </w:t>
       </w:r>
       <w:r>
         <w:rPr>
+          <w:rFonts w:asciiTheme="minorHAnsi" w:hAnsiTheme="minorHAnsi" w:cstheme="minorHAnsi"/>
           <w:b w:val="0"/>
           <w:bCs w:val="0"/>
-          <w:outline w:val="0"/>
-          <w:color w:val="auto"/>
-          <w:sz w:val="32"/>
-          <w:szCs w:val="32"/>
+          <w:color w:val="000000" w:themeColor="text1"/>
+          <w:sz w:val="24"/>
+          <w:szCs w:val="24"/>
+          <w14:textOutline w14:w="0" w14:cap="flat" w14:cmpd="sng" w14:algn="ctr">
+            <w14:noFill/>
+            <w14:prstDash w14:val="solid"/>
+            <w14:round/>
+          </w14:textOutline>
+          <w14:textFill>
+            <w14:solidFill>
+              <w14:schemeClr w14:val="tx1"/>
+            </w14:solidFill>
+          </w14:textFill>
         </w:rPr>
         <w:t>The integration of STL in managing patient data and appointment scheduling posed a significant challenge due to the complexity and variety of STL containers and algorithms.</w:t>
       </w:r>
     </w:p>
-    <w:p/>
+    <w:p>
+      <w:pPr>
+        <w:rPr>
+          <w:rFonts w:cstheme="minorHAnsi"/>
+          <w:color w:val="000000" w:themeColor="text1"/>
+          <w:sz w:val="18"/>
+          <w:szCs w:val="18"/>
+          <w14:textOutline w14:w="0" w14:cap="flat" w14:cmpd="sng" w14:algn="ctr">
+            <w14:noFill/>
+            <w14:prstDash w14:val="solid"/>
+            <w14:round/>
+          </w14:textOutline>
+        </w:rPr>
+      </w:pPr>
+    </w:p>
     <w:p>
       <w:pPr>
         <w:pStyle w:val="Heading2"/>
         <w:rPr>
-          <w:outline w:val="0"/>
-          <w:color w:val="auto"/>
-          <w:sz w:val="32"/>
-          <w:szCs w:val="32"/>
-        </w:rPr>
-      </w:pPr>
-      <w:r>
-        <w:rPr>
-          <w:outline w:val="0"/>
-          <w:color w:val="auto"/>
-          <w:sz w:val="32"/>
-          <w:szCs w:val="32"/>
+          <w:rFonts w:asciiTheme="minorHAnsi" w:hAnsiTheme="minorHAnsi" w:cstheme="minorHAnsi"/>
+          <w:b w:val="0"/>
+          <w:color w:val="000000" w:themeColor="text1"/>
+          <w:sz w:val="24"/>
+          <w:szCs w:val="24"/>
+          <w14:textOutline w14:w="0" w14:cap="flat" w14:cmpd="sng" w14:algn="ctr">
+            <w14:noFill/>
+            <w14:prstDash w14:val="solid"/>
+            <w14:round/>
+          </w14:textOutline>
+          <w14:textFill>
+            <w14:solidFill>
+              <w14:schemeClr w14:val="tx1"/>
+            </w14:solidFill>
+          </w14:textFill>
+        </w:rPr>
+      </w:pPr>
+      <w:r>
+        <w:rPr>
+          <w:rFonts w:asciiTheme="minorHAnsi" w:hAnsiTheme="minorHAnsi" w:cstheme="minorHAnsi"/>
+          <w:b w:val="0"/>
+          <w:color w:val="000000" w:themeColor="text1"/>
+          <w:sz w:val="24"/>
+          <w:szCs w:val="24"/>
+          <w14:textOutline w14:w="0" w14:cap="flat" w14:cmpd="sng" w14:algn="ctr">
+            <w14:noFill/>
+            <w14:prstDash w14:val="solid"/>
+            <w14:round/>
+          </w14:textOutline>
+          <w14:textFill>
+            <w14:solidFill>
+              <w14:schemeClr w14:val="tx1"/>
+            </w14:solidFill>
+          </w14:textFill>
         </w:rPr>
         <w:t xml:space="preserve">Exception Handling: </w:t>
       </w:r>
       <w:r>
         <w:rPr>
+          <w:rFonts w:asciiTheme="minorHAnsi" w:hAnsiTheme="minorHAnsi" w:cstheme="minorHAnsi"/>
           <w:b w:val="0"/>
           <w:bCs w:val="0"/>
-          <w:outline w:val="0"/>
-          <w:color w:val="auto"/>
-          <w:sz w:val="32"/>
-          <w:szCs w:val="32"/>
-        </w:rPr>
-        <w:t xml:space="preserve">Crafting robust exception handling mechanisms, especially for custom exceptions like </w:t>
-      </w:r>
-      <w:r>
-        <w:rPr>
+          <w:color w:val="000000" w:themeColor="text1"/>
+          <w:sz w:val="24"/>
+          <w:szCs w:val="24"/>
+          <w14:textOutline w14:w="0" w14:cap="flat" w14:cmpd="sng" w14:algn="ctr">
+            <w14:noFill/>
+            <w14:prstDash w14:val="solid"/>
+            <w14:round/>
+          </w14:textOutline>
+          <w14:textFill>
+            <w14:solidFill>
+              <w14:schemeClr w14:val="tx1"/>
+            </w14:solidFill>
+          </w14:textFill>
+        </w:rPr>
+        <w:t>Crafting robust exception handling mechanisms, especially for custom exceptions like `</w:t>
+      </w:r>
+      <w:proofErr w:type="spellStart"/>
+      <w:r>
+        <w:rPr>
+          <w:rFonts w:asciiTheme="minorHAnsi" w:hAnsiTheme="minorHAnsi" w:cstheme="minorHAnsi"/>
           <w:b w:val="0"/>
           <w:bCs w:val="0"/>
-          <w:outline w:val="0"/>
-          <w:color w:val="auto"/>
-          <w:sz w:val="32"/>
-          <w:szCs w:val="32"/>
-        </w:rPr>
-        <w:t>`</w:t>
-      </w:r>
-      <w:r>
-        <w:rPr>
+          <w:color w:val="000000" w:themeColor="text1"/>
+          <w:sz w:val="24"/>
+          <w:szCs w:val="24"/>
+          <w14:textOutline w14:w="0" w14:cap="flat" w14:cmpd="sng" w14:algn="ctr">
+            <w14:noFill/>
+            <w14:prstDash w14:val="solid"/>
+            <w14:round/>
+          </w14:textOutline>
+          <w14:textFill>
+            <w14:solidFill>
+              <w14:schemeClr w14:val="tx1"/>
+            </w14:solidFill>
+          </w14:textFill>
+        </w:rPr>
+        <w:t>InvalidAgeException</w:t>
+      </w:r>
+      <w:proofErr w:type="spellEnd"/>
+      <w:r>
+        <w:rPr>
+          <w:rFonts w:asciiTheme="minorHAnsi" w:hAnsiTheme="minorHAnsi" w:cstheme="minorHAnsi"/>
           <w:b w:val="0"/>
           <w:bCs w:val="0"/>
-          <w:outline w:val="0"/>
-          <w:color w:val="auto"/>
-          <w:sz w:val="32"/>
-          <w:szCs w:val="32"/>
-        </w:rPr>
-        <w:t>InvalidAgeException</w:t>
-      </w:r>
-      <w:r>
-        <w:rPr>
+          <w:color w:val="000000" w:themeColor="text1"/>
+          <w:sz w:val="24"/>
+          <w:szCs w:val="24"/>
+          <w14:textOutline w14:w="0" w14:cap="flat" w14:cmpd="sng" w14:algn="ctr">
+            <w14:noFill/>
+            <w14:prstDash w14:val="solid"/>
+            <w14:round/>
+          </w14:textOutline>
+          <w14:textFill>
+            <w14:solidFill>
+              <w14:schemeClr w14:val="tx1"/>
+            </w14:solidFill>
+          </w14:textFill>
+        </w:rPr>
+        <w:t>` and `</w:t>
+      </w:r>
+      <w:proofErr w:type="spellStart"/>
+      <w:r>
+        <w:rPr>
+          <w:rFonts w:asciiTheme="minorHAnsi" w:hAnsiTheme="minorHAnsi" w:cstheme="minorHAnsi"/>
           <w:b w:val="0"/>
           <w:bCs w:val="0"/>
-          <w:outline w:val="0"/>
-          <w:color w:val="auto"/>
-          <w:sz w:val="32"/>
-          <w:szCs w:val="32"/>
-        </w:rPr>
-        <w:t>`</w:t>
-      </w:r>
-      <w:r>
-        <w:rPr>
+          <w:color w:val="000000" w:themeColor="text1"/>
+          <w:sz w:val="24"/>
+          <w:szCs w:val="24"/>
+          <w14:textOutline w14:w="0" w14:cap="flat" w14:cmpd="sng" w14:algn="ctr">
+            <w14:noFill/>
+            <w14:prstDash w14:val="solid"/>
+            <w14:round/>
+          </w14:textOutline>
+          <w14:textFill>
+            <w14:solidFill>
+              <w14:schemeClr w14:val="tx1"/>
+            </w14:solidFill>
+          </w14:textFill>
+        </w:rPr>
+        <w:t>AppointmentConflictException</w:t>
+      </w:r>
+      <w:proofErr w:type="spellEnd"/>
+      <w:r>
+        <w:rPr>
+          <w:rFonts w:asciiTheme="minorHAnsi" w:hAnsiTheme="minorHAnsi" w:cstheme="minorHAnsi"/>
           <w:b w:val="0"/>
           <w:bCs w:val="0"/>
-          <w:outline w:val="0"/>
-          <w:color w:val="auto"/>
-          <w:sz w:val="32"/>
-          <w:szCs w:val="32"/>
-        </w:rPr>
-        <w:t xml:space="preserve"> and </w:t>
-      </w:r>
-      <w:r>
-        <w:rPr>
+          <w:color w:val="000000" w:themeColor="text1"/>
+          <w:sz w:val="24"/>
+          <w:szCs w:val="24"/>
+          <w14:textOutline w14:w="0" w14:cap="flat" w14:cmpd="sng" w14:algn="ctr">
+            <w14:noFill/>
+            <w14:prstDash w14:val="solid"/>
+            <w14:round/>
+          </w14:textOutline>
+          <w14:textFill>
+            <w14:solidFill>
+              <w14:schemeClr w14:val="tx1"/>
+            </w14:solidFill>
+          </w14:textFill>
+        </w:rPr>
+        <w:t>`, required careful consideration to ensure system stability</w:t>
+      </w:r>
+      <w:r>
+        <w:rPr>
+          <w:rFonts w:asciiTheme="minorHAnsi" w:hAnsiTheme="minorHAnsi" w:cstheme="minorHAnsi"/>
+          <w:b w:val="0"/>
+          <w:color w:val="000000" w:themeColor="text1"/>
+          <w:sz w:val="24"/>
+          <w:szCs w:val="24"/>
+          <w14:textOutline w14:w="0" w14:cap="flat" w14:cmpd="sng" w14:algn="ctr">
+            <w14:noFill/>
+            <w14:prstDash w14:val="solid"/>
+            <w14:round/>
+          </w14:textOutline>
+          <w14:textFill>
+            <w14:solidFill>
+              <w14:schemeClr w14:val="tx1"/>
+            </w14:solidFill>
+          </w14:textFill>
+        </w:rPr>
+        <w:t>.</w:t>
+      </w:r>
+    </w:p>
+    <w:p>
+      <w:pPr>
+        <w:rPr>
+          <w:rFonts w:cstheme="minorHAnsi"/>
+          <w:color w:val="000000" w:themeColor="text1"/>
+          <w:sz w:val="18"/>
+          <w:szCs w:val="18"/>
+          <w14:textOutline w14:w="0" w14:cap="flat" w14:cmpd="sng" w14:algn="ctr">
+            <w14:noFill/>
+            <w14:prstDash w14:val="solid"/>
+            <w14:round/>
+          </w14:textOutline>
+        </w:rPr>
+      </w:pPr>
+    </w:p>
+    <w:p>
+      <w:pPr>
+        <w:pStyle w:val="Heading2"/>
+        <w:rPr>
+          <w:rFonts w:asciiTheme="minorHAnsi" w:hAnsiTheme="minorHAnsi" w:cstheme="minorHAnsi"/>
           <w:b w:val="0"/>
           <w:bCs w:val="0"/>
-          <w:outline w:val="0"/>
-          <w:color w:val="auto"/>
-          <w:sz w:val="32"/>
-          <w:szCs w:val="32"/>
-        </w:rPr>
-        <w:t>`</w:t>
-      </w:r>
-      <w:r>
-        <w:rPr>
+          <w:color w:val="000000" w:themeColor="text1"/>
+          <w:sz w:val="24"/>
+          <w:szCs w:val="24"/>
+          <w14:textOutline w14:w="0" w14:cap="flat" w14:cmpd="sng" w14:algn="ctr">
+            <w14:noFill/>
+            <w14:prstDash w14:val="solid"/>
+            <w14:round/>
+          </w14:textOutline>
+          <w14:textFill>
+            <w14:solidFill>
+              <w14:schemeClr w14:val="tx1"/>
+            </w14:solidFill>
+          </w14:textFill>
+        </w:rPr>
+      </w:pPr>
+      <w:r>
+        <w:rPr>
+          <w:rFonts w:asciiTheme="minorHAnsi" w:hAnsiTheme="minorHAnsi" w:cstheme="minorHAnsi"/>
+          <w:b w:val="0"/>
+          <w:color w:val="000000" w:themeColor="text1"/>
+          <w:sz w:val="24"/>
+          <w:szCs w:val="24"/>
+          <w14:textOutline w14:w="0" w14:cap="flat" w14:cmpd="sng" w14:algn="ctr">
+            <w14:noFill/>
+            <w14:prstDash w14:val="solid"/>
+            <w14:round/>
+          </w14:textOutline>
+          <w14:textFill>
+            <w14:solidFill>
+              <w14:schemeClr w14:val="tx1"/>
+            </w14:solidFill>
+          </w14:textFill>
+        </w:rPr>
+        <w:lastRenderedPageBreak/>
+        <w:t xml:space="preserve">Appointment Scheduling Conflicts: </w:t>
+      </w:r>
+      <w:r>
+        <w:rPr>
+          <w:rFonts w:asciiTheme="minorHAnsi" w:hAnsiTheme="minorHAnsi" w:cstheme="minorHAnsi"/>
           <w:b w:val="0"/>
           <w:bCs w:val="0"/>
-          <w:outline w:val="0"/>
-          <w:color w:val="auto"/>
-          <w:sz w:val="32"/>
-          <w:szCs w:val="32"/>
-        </w:rPr>
-        <w:t>AppointmentConflictException</w:t>
-      </w:r>
-      <w:r>
-        <w:rPr>
-          <w:b w:val="0"/>
-          <w:bCs w:val="0"/>
-          <w:outline w:val="0"/>
-          <w:color w:val="auto"/>
-          <w:sz w:val="32"/>
-          <w:szCs w:val="32"/>
-        </w:rPr>
-        <w:t>`</w:t>
-      </w:r>
-      <w:r>
-        <w:rPr>
-          <w:b w:val="0"/>
-          <w:bCs w:val="0"/>
-          <w:outline w:val="0"/>
-          <w:color w:val="auto"/>
-          <w:sz w:val="32"/>
-          <w:szCs w:val="32"/>
-        </w:rPr>
-        <w:t>, required careful consideration to ensure system stability</w:t>
-      </w:r>
-      <w:r>
-        <w:rPr>
-          <w:outline w:val="0"/>
-          <w:color w:val="auto"/>
-          <w:sz w:val="32"/>
-          <w:szCs w:val="32"/>
-        </w:rPr>
-        <w:t>.</w:t>
-      </w:r>
-    </w:p>
-    <w:p/>
-    <w:p>
-      <w:pPr>
-        <w:pStyle w:val="Heading2"/>
-        <w:rPr>
-          <w:b w:val="0"/>
-          <w:bCs w:val="0"/>
-          <w:outline w:val="0"/>
-          <w:color w:val="auto"/>
-          <w:sz w:val="32"/>
-          <w:szCs w:val="32"/>
-        </w:rPr>
-      </w:pPr>
-      <w:r>
-        <w:rPr>
-          <w:outline w:val="0"/>
-          <w:color w:val="auto"/>
-          <w:sz w:val="32"/>
-          <w:szCs w:val="32"/>
-        </w:rPr>
-        <w:t xml:space="preserve">Appointment Scheduling Conflicts: </w:t>
-      </w:r>
-      <w:r>
-        <w:rPr>
-          <w:b w:val="0"/>
-          <w:bCs w:val="0"/>
-          <w:outline w:val="0"/>
-          <w:color w:val="auto"/>
-          <w:sz w:val="32"/>
-          <w:szCs w:val="32"/>
+          <w:color w:val="000000" w:themeColor="text1"/>
+          <w:sz w:val="24"/>
+          <w:szCs w:val="24"/>
+          <w14:textOutline w14:w="0" w14:cap="flat" w14:cmpd="sng" w14:algn="ctr">
+            <w14:noFill/>
+            <w14:prstDash w14:val="solid"/>
+            <w14:round/>
+          </w14:textOutline>
+          <w14:textFill>
+            <w14:solidFill>
+              <w14:schemeClr w14:val="tx1"/>
+            </w14:solidFill>
+          </w14:textFill>
         </w:rPr>
         <w:t>Managing appointment scheduling without conflicts was a complex task, necessitating efficient data structures and algorithms.</w:t>
-      </w:r>
-    </w:p>
-    <w:p/>
-    <w:p>
-      <w:pPr>
-        <w:pStyle w:val="Heading2"/>
-        <w:rPr>
-          <w:b w:val="0"/>
-          <w:bCs w:val="0"/>
-          <w:outline w:val="0"/>
-          <w:color w:val="auto"/>
-          <w:sz w:val="32"/>
-          <w:szCs w:val="32"/>
-        </w:rPr>
-      </w:pPr>
-      <w:r>
-        <w:rPr>
-          <w:outline w:val="0"/>
-          <w:color w:val="auto"/>
-          <w:sz w:val="32"/>
-          <w:szCs w:val="32"/>
-        </w:rPr>
-        <w:t xml:space="preserve">User Interface Usability: </w:t>
-      </w:r>
-      <w:r>
-        <w:rPr>
-          <w:b w:val="0"/>
-          <w:bCs w:val="0"/>
-          <w:outline w:val="0"/>
-          <w:color w:val="auto"/>
-          <w:sz w:val="32"/>
-          <w:szCs w:val="32"/>
-        </w:rPr>
-        <w:t>Developing an intuitive and error-resistant user interface posed challenges in balancing functionality and ease of use.</w:t>
       </w:r>
     </w:p>
     <w:p/>
@@ -4423,23 +5204,23 @@
     <w:p>
       <w:pPr>
         <w:rPr>
-          <w:sz w:val="32"/>
-          <w:szCs w:val="32"/>
+          <w:sz w:val="24"/>
+          <w:szCs w:val="24"/>
         </w:rPr>
       </w:pPr>
       <w:r>
         <w:rPr>
           <w:b/>
           <w:bCs/>
-          <w:sz w:val="32"/>
-          <w:szCs w:val="32"/>
+          <w:sz w:val="24"/>
+          <w:szCs w:val="24"/>
         </w:rPr>
         <w:t>Importance of STL in C++:</w:t>
       </w:r>
       <w:r>
         <w:rPr>
-          <w:sz w:val="32"/>
-          <w:szCs w:val="32"/>
+          <w:sz w:val="24"/>
+          <w:szCs w:val="24"/>
         </w:rPr>
         <w:t xml:space="preserve"> The project underscored the versatility and power of the STL in managing complex data and algorithms efficiently.</w:t>
       </w:r>
@@ -4447,23 +5228,23 @@
     <w:p>
       <w:pPr>
         <w:rPr>
-          <w:sz w:val="32"/>
-          <w:szCs w:val="32"/>
+          <w:sz w:val="24"/>
+          <w:szCs w:val="24"/>
         </w:rPr>
       </w:pPr>
       <w:r>
         <w:rPr>
           <w:b/>
           <w:bCs/>
-          <w:sz w:val="32"/>
-          <w:szCs w:val="32"/>
+          <w:sz w:val="24"/>
+          <w:szCs w:val="24"/>
         </w:rPr>
         <w:t>Robustness through Exception Handling:</w:t>
       </w:r>
       <w:r>
         <w:rPr>
-          <w:sz w:val="32"/>
-          <w:szCs w:val="32"/>
+          <w:sz w:val="24"/>
+          <w:szCs w:val="24"/>
         </w:rPr>
         <w:t xml:space="preserve"> Exception handling emerged as a cornerstone for building a stable and reliable system.</w:t>
       </w:r>
@@ -4471,81 +5252,72 @@
     <w:p>
       <w:pPr>
         <w:rPr>
-          <w:sz w:val="32"/>
-          <w:szCs w:val="32"/>
+          <w:sz w:val="24"/>
+          <w:szCs w:val="24"/>
         </w:rPr>
       </w:pPr>
       <w:r>
         <w:rPr>
           <w:b/>
           <w:bCs/>
-          <w:sz w:val="32"/>
-          <w:szCs w:val="32"/>
-        </w:rPr>
-        <w:lastRenderedPageBreak/>
-        <w:t>User-Centric Design:</w:t>
-      </w:r>
-      <w:r>
-        <w:rPr>
-          <w:sz w:val="32"/>
-          <w:szCs w:val="32"/>
-        </w:rPr>
-        <w:t xml:space="preserve"> The project highlighted the significance of a user-centric approach in software design, especially in a complex domain like healthcare.</w:t>
-      </w:r>
-    </w:p>
-    <w:p/>
-    <w:p>
-      <w:pPr>
-        <w:pStyle w:val="Heading1"/>
-      </w:pPr>
-      <w:bookmarkStart w:id="19" w:name="_Toc140089301"/>
-      <w:r>
-        <w:t>Conclusion</w:t>
-      </w:r>
-      <w:bookmarkEnd w:id="19"/>
-    </w:p>
-    <w:p>
-      <w:pPr>
-        <w:rPr>
-          <w:sz w:val="32"/>
-          <w:szCs w:val="32"/>
-        </w:rPr>
-      </w:pPr>
-      <w:r>
-        <w:rPr>
-          <w:sz w:val="32"/>
-          <w:szCs w:val="32"/>
-        </w:rPr>
-        <w:t>In concluding the Hospital Management System project, several key aspects stand out, encompassing the issues encountered, solutions implemented, and the overall outcome of the project.</w:t>
-      </w:r>
-    </w:p>
-    <w:p>
-      <w:pPr>
-        <w:pStyle w:val="Heading1"/>
-      </w:pPr>
-      <w:bookmarkStart w:id="20" w:name="_Toc140089302"/>
-      <w:r>
-        <w:t>References</w:t>
-      </w:r>
-      <w:bookmarkEnd w:id="20"/>
-      <w:r>
-        <w:t xml:space="preserve"> </w:t>
-      </w:r>
-    </w:p>
-    <w:p>
-      <w:pPr>
-        <w:pStyle w:val="Bibliography"/>
-        <w:ind w:left="720" w:hanging="720"/>
-        <w:rPr>
-          <w:noProof/>
-        </w:rPr>
-      </w:pPr>
-      <w:r>
-        <w:rPr>
-          <w:rFonts w:ascii="Times New Roman" w:eastAsiaTheme="minorHAnsi" w:hAnsi="Times New Roman" w:cs="Times New Roman"/>
           <w:sz w:val="24"/>
           <w:szCs w:val="24"/>
         </w:rPr>
+        <w:t>User-Centric Design:</w:t>
+      </w:r>
+      <w:r>
+        <w:rPr>
+          <w:sz w:val="24"/>
+          <w:szCs w:val="24"/>
+        </w:rPr>
+        <w:t xml:space="preserve"> The project highlighted the significance of a user-centric approach in software design, especially in a complex domain like healthcare.</w:t>
+      </w:r>
+    </w:p>
+    <w:p/>
+    <w:p>
+      <w:pPr>
+        <w:pStyle w:val="Heading1"/>
+      </w:pPr>
+      <w:bookmarkStart w:id="19" w:name="_Toc140089301"/>
+      <w:r>
+        <w:t>Conclusion</w:t>
+      </w:r>
+      <w:bookmarkEnd w:id="19"/>
+    </w:p>
+    <w:p>
+      <w:pPr>
+        <w:rPr>
+          <w:sz w:val="24"/>
+          <w:szCs w:val="24"/>
+        </w:rPr>
+      </w:pPr>
+      <w:r>
+        <w:rPr>
+          <w:sz w:val="24"/>
+          <w:szCs w:val="24"/>
+        </w:rPr>
+        <w:t>In concluding the Hospital Management System project, several key aspects stand out, encompassing the issues encountered, solutions implemented, and the overall outcome of the project.</w:t>
+      </w:r>
+    </w:p>
+    <w:p>
+      <w:pPr>
+        <w:pStyle w:val="Heading1"/>
+      </w:pPr>
+      <w:bookmarkStart w:id="20" w:name="_Toc140089302"/>
+      <w:r>
+        <w:t>References</w:t>
+      </w:r>
+      <w:bookmarkEnd w:id="20"/>
+      <w:r>
+        <w:t xml:space="preserve"> </w:t>
+      </w:r>
+      <w:r>
+        <w:rPr>
+          <w:rFonts w:ascii="Times New Roman" w:eastAsiaTheme="minorHAnsi" w:hAnsi="Times New Roman" w:cs="Times New Roman"/>
+          <w:color w:val="auto"/>
+          <w:sz w:val="24"/>
+          <w:szCs w:val="24"/>
+        </w:rPr>
         <w:fldChar w:fldCharType="begin"/>
       </w:r>
       <w:r>
@@ -4554,6 +5326,7 @@
       <w:r>
         <w:rPr>
           <w:rFonts w:ascii="Times New Roman" w:eastAsiaTheme="minorHAnsi" w:hAnsi="Times New Roman" w:cs="Times New Roman"/>
+          <w:color w:val="auto"/>
           <w:sz w:val="24"/>
           <w:szCs w:val="24"/>
         </w:rPr>
@@ -4680,7 +5453,7 @@
       </w:sdt>
     </w:p>
     <w:sectPr>
-      <w:footerReference w:type="default" r:id="rId9"/>
+      <w:footerReference w:type="default" r:id="rId11"/>
       <w:type w:val="continuous"/>
       <w:pgSz w:w="12240" w:h="15840"/>
       <w:pgMar w:top="1440" w:right="1440" w:bottom="1080" w:left="1440" w:header="720" w:footer="720" w:gutter="0"/>
@@ -5667,6 +6440,119 @@
     </w:lvl>
   </w:abstractNum>
   <w:abstractNum w:abstractNumId="9" w15:restartNumberingAfterBreak="0">
+    <w:nsid w:val="3E132B75"/>
+    <w:multiLevelType w:val="multilevel"/>
+    <w:tmpl w:val="E454FB4E"/>
+    <w:lvl w:ilvl="0">
+      <w:start w:val="1"/>
+      <w:numFmt w:val="decimal"/>
+      <w:lvlText w:val="%1."/>
+      <w:lvlJc w:val="left"/>
+      <w:pPr>
+        <w:tabs>
+          <w:tab w:val="num" w:pos="720"/>
+        </w:tabs>
+        <w:ind w:left="720" w:hanging="360"/>
+      </w:pPr>
+    </w:lvl>
+    <w:lvl w:ilvl="1" w:tentative="1">
+      <w:start w:val="1"/>
+      <w:numFmt w:val="decimal"/>
+      <w:lvlText w:val="%2."/>
+      <w:lvlJc w:val="left"/>
+      <w:pPr>
+        <w:tabs>
+          <w:tab w:val="num" w:pos="1440"/>
+        </w:tabs>
+        <w:ind w:left="1440" w:hanging="360"/>
+      </w:pPr>
+    </w:lvl>
+    <w:lvl w:ilvl="2" w:tentative="1">
+      <w:start w:val="1"/>
+      <w:numFmt w:val="decimal"/>
+      <w:lvlText w:val="%3."/>
+      <w:lvlJc w:val="left"/>
+      <w:pPr>
+        <w:tabs>
+          <w:tab w:val="num" w:pos="2160"/>
+        </w:tabs>
+        <w:ind w:left="2160" w:hanging="360"/>
+      </w:pPr>
+    </w:lvl>
+    <w:lvl w:ilvl="3" w:tentative="1">
+      <w:start w:val="1"/>
+      <w:numFmt w:val="decimal"/>
+      <w:lvlText w:val="%4."/>
+      <w:lvlJc w:val="left"/>
+      <w:pPr>
+        <w:tabs>
+          <w:tab w:val="num" w:pos="2880"/>
+        </w:tabs>
+        <w:ind w:left="2880" w:hanging="360"/>
+      </w:pPr>
+    </w:lvl>
+    <w:lvl w:ilvl="4" w:tentative="1">
+      <w:start w:val="1"/>
+      <w:numFmt w:val="decimal"/>
+      <w:lvlText w:val="%5."/>
+      <w:lvlJc w:val="left"/>
+      <w:pPr>
+        <w:tabs>
+          <w:tab w:val="num" w:pos="3600"/>
+        </w:tabs>
+        <w:ind w:left="3600" w:hanging="360"/>
+      </w:pPr>
+    </w:lvl>
+    <w:lvl w:ilvl="5" w:tentative="1">
+      <w:start w:val="1"/>
+      <w:numFmt w:val="decimal"/>
+      <w:lvlText w:val="%6."/>
+      <w:lvlJc w:val="left"/>
+      <w:pPr>
+        <w:tabs>
+          <w:tab w:val="num" w:pos="4320"/>
+        </w:tabs>
+        <w:ind w:left="4320" w:hanging="360"/>
+      </w:pPr>
+    </w:lvl>
+    <w:lvl w:ilvl="6" w:tentative="1">
+      <w:start w:val="1"/>
+      <w:numFmt w:val="decimal"/>
+      <w:lvlText w:val="%7."/>
+      <w:lvlJc w:val="left"/>
+      <w:pPr>
+        <w:tabs>
+          <w:tab w:val="num" w:pos="5040"/>
+        </w:tabs>
+        <w:ind w:left="5040" w:hanging="360"/>
+      </w:pPr>
+    </w:lvl>
+    <w:lvl w:ilvl="7" w:tentative="1">
+      <w:start w:val="1"/>
+      <w:numFmt w:val="decimal"/>
+      <w:lvlText w:val="%8."/>
+      <w:lvlJc w:val="left"/>
+      <w:pPr>
+        <w:tabs>
+          <w:tab w:val="num" w:pos="5760"/>
+        </w:tabs>
+        <w:ind w:left="5760" w:hanging="360"/>
+      </w:pPr>
+    </w:lvl>
+    <w:lvl w:ilvl="8" w:tentative="1">
+      <w:start w:val="1"/>
+      <w:numFmt w:val="decimal"/>
+      <w:lvlText w:val="%9."/>
+      <w:lvlJc w:val="left"/>
+      <w:pPr>
+        <w:tabs>
+          <w:tab w:val="num" w:pos="6480"/>
+        </w:tabs>
+        <w:ind w:left="6480" w:hanging="360"/>
+      </w:pPr>
+    </w:lvl>
+  </w:abstractNum>
+  <w:abstractNum w:abstractNumId="10" w15:restartNumberingAfterBreak="0">
     <w:nsid w:val="3EBB473F"/>
     <w:multiLevelType w:val="hybridMultilevel"/>
     <w:tmpl w:val="24A88FB6"/>
@@ -5752,13 +6638,13 @@
       </w:pPr>
     </w:lvl>
   </w:abstractNum>
-  <w:abstractNum w:abstractNumId="10" w15:restartNumberingAfterBreak="0">
+  <w:abstractNum w:abstractNumId="11" w15:restartNumberingAfterBreak="0">
     <w:nsid w:val="47D56C4F"/>
     <w:multiLevelType w:val="multilevel"/>
     <w:tmpl w:val="20BC0D36"/>
     <w:numStyleLink w:val="HeadingsList"/>
   </w:abstractNum>
-  <w:abstractNum w:abstractNumId="11" w15:restartNumberingAfterBreak="0">
+  <w:abstractNum w:abstractNumId="12" w15:restartNumberingAfterBreak="0">
     <w:nsid w:val="5E221B10"/>
     <w:multiLevelType w:val="hybridMultilevel"/>
     <w:tmpl w:val="4F2009EC"/>
@@ -5844,7 +6730,7 @@
       </w:pPr>
     </w:lvl>
   </w:abstractNum>
-  <w:abstractNum w:abstractNumId="12" w15:restartNumberingAfterBreak="0">
+  <w:abstractNum w:abstractNumId="13" w15:restartNumberingAfterBreak="0">
     <w:nsid w:val="65071D1A"/>
     <w:multiLevelType w:val="hybridMultilevel"/>
     <w:tmpl w:val="6070045E"/>
@@ -5957,7 +6843,7 @@
       </w:rPr>
     </w:lvl>
   </w:abstractNum>
-  <w:abstractNum w:abstractNumId="13" w15:restartNumberingAfterBreak="0">
+  <w:abstractNum w:abstractNumId="14" w15:restartNumberingAfterBreak="0">
     <w:nsid w:val="6626088E"/>
     <w:multiLevelType w:val="hybridMultilevel"/>
     <w:tmpl w:val="E1FAF750"/>
@@ -6070,7 +6956,7 @@
       </w:rPr>
     </w:lvl>
   </w:abstractNum>
-  <w:abstractNum w:abstractNumId="14" w15:restartNumberingAfterBreak="0">
+  <w:abstractNum w:abstractNumId="15" w15:restartNumberingAfterBreak="0">
     <w:nsid w:val="6B4D245D"/>
     <w:multiLevelType w:val="hybridMultilevel"/>
     <w:tmpl w:val="8BF6BF7A"/>
@@ -6209,7 +7095,7 @@
       </w:rPr>
     </w:lvl>
   </w:abstractNum>
-  <w:abstractNum w:abstractNumId="15" w15:restartNumberingAfterBreak="0">
+  <w:abstractNum w:abstractNumId="16" w15:restartNumberingAfterBreak="0">
     <w:nsid w:val="6BE343AE"/>
     <w:multiLevelType w:val="multilevel"/>
     <w:tmpl w:val="0409001D"/>
@@ -6295,7 +7181,7 @@
       </w:pPr>
     </w:lvl>
   </w:abstractNum>
-  <w:abstractNum w:abstractNumId="16" w15:restartNumberingAfterBreak="0">
+  <w:abstractNum w:abstractNumId="17" w15:restartNumberingAfterBreak="0">
     <w:nsid w:val="6BF60D9B"/>
     <w:multiLevelType w:val="hybridMultilevel"/>
     <w:tmpl w:val="6EB8EFBE"/>
@@ -6381,7 +7267,7 @@
       </w:pPr>
     </w:lvl>
   </w:abstractNum>
-  <w:abstractNum w:abstractNumId="17" w15:restartNumberingAfterBreak="0">
+  <w:abstractNum w:abstractNumId="18" w15:restartNumberingAfterBreak="0">
     <w:nsid w:val="722F3B22"/>
     <w:multiLevelType w:val="hybridMultilevel"/>
     <w:tmpl w:val="5B10CF22"/>
@@ -6470,7 +7356,7 @@
       </w:pPr>
     </w:lvl>
   </w:abstractNum>
-  <w:abstractNum w:abstractNumId="18" w15:restartNumberingAfterBreak="0">
+  <w:abstractNum w:abstractNumId="19" w15:restartNumberingAfterBreak="0">
     <w:nsid w:val="73123CCA"/>
     <w:multiLevelType w:val="hybridMultilevel"/>
     <w:tmpl w:val="9EC8CA3E"/>
@@ -6583,7 +7469,7 @@
       </w:rPr>
     </w:lvl>
   </w:abstractNum>
-  <w:abstractNum w:abstractNumId="19" w15:restartNumberingAfterBreak="0">
+  <w:abstractNum w:abstractNumId="20" w15:restartNumberingAfterBreak="0">
     <w:nsid w:val="766C7133"/>
     <w:multiLevelType w:val="hybridMultilevel"/>
     <w:tmpl w:val="F31E8E96"/>
@@ -6669,7 +7555,7 @@
       </w:pPr>
     </w:lvl>
   </w:abstractNum>
-  <w:abstractNum w:abstractNumId="20" w15:restartNumberingAfterBreak="0">
+  <w:abstractNum w:abstractNumId="21" w15:restartNumberingAfterBreak="0">
     <w:nsid w:val="796144EA"/>
     <w:multiLevelType w:val="hybridMultilevel"/>
     <w:tmpl w:val="F7CC053C"/>
@@ -6755,7 +7641,7 @@
       </w:pPr>
     </w:lvl>
   </w:abstractNum>
-  <w:abstractNum w:abstractNumId="21" w15:restartNumberingAfterBreak="0">
+  <w:abstractNum w:abstractNumId="22" w15:restartNumberingAfterBreak="0">
     <w:nsid w:val="79911088"/>
     <w:multiLevelType w:val="hybridMultilevel"/>
     <w:tmpl w:val="B89254AA"/>
@@ -6876,31 +7762,31 @@
     <w:abstractNumId w:val="8"/>
   </w:num>
   <w:num w:numId="3" w16cid:durableId="2054379728">
-    <w:abstractNumId w:val="12"/>
+    <w:abstractNumId w:val="13"/>
   </w:num>
   <w:num w:numId="4" w16cid:durableId="1771119947">
-    <w:abstractNumId w:val="13"/>
+    <w:abstractNumId w:val="14"/>
   </w:num>
   <w:num w:numId="5" w16cid:durableId="1719818360">
-    <w:abstractNumId w:val="9"/>
+    <w:abstractNumId w:val="10"/>
   </w:num>
   <w:num w:numId="6" w16cid:durableId="741030270">
+    <w:abstractNumId w:val="18"/>
+  </w:num>
+  <w:num w:numId="7" w16cid:durableId="310519799">
     <w:abstractNumId w:val="17"/>
   </w:num>
-  <w:num w:numId="7" w16cid:durableId="310519799">
-    <w:abstractNumId w:val="16"/>
-  </w:num>
   <w:num w:numId="8" w16cid:durableId="1564028675">
-    <w:abstractNumId w:val="20"/>
+    <w:abstractNumId w:val="21"/>
   </w:num>
   <w:num w:numId="9" w16cid:durableId="75245060">
-    <w:abstractNumId w:val="11"/>
+    <w:abstractNumId w:val="12"/>
   </w:num>
   <w:num w:numId="10" w16cid:durableId="1497764922">
     <w:abstractNumId w:val="2"/>
   </w:num>
   <w:num w:numId="11" w16cid:durableId="1927691756">
-    <w:abstractNumId w:val="11"/>
+    <w:abstractNumId w:val="12"/>
     <w:lvlOverride w:ilvl="0">
       <w:startOverride w:val="1"/>
     </w:lvlOverride>
@@ -6951,7 +7837,7 @@
     </w:lvlOverride>
   </w:num>
   <w:num w:numId="20" w16cid:durableId="1226918183">
-    <w:abstractNumId w:val="14"/>
+    <w:abstractNumId w:val="15"/>
   </w:num>
   <w:num w:numId="21" w16cid:durableId="2013139137">
     <w:abstractNumId w:val="1"/>
@@ -6999,10 +7885,10 @@
     <w:abstractNumId w:val="2"/>
   </w:num>
   <w:num w:numId="34" w16cid:durableId="1287855435">
-    <w:abstractNumId w:val="19"/>
+    <w:abstractNumId w:val="20"/>
   </w:num>
   <w:num w:numId="35" w16cid:durableId="373190381">
-    <w:abstractNumId w:val="15"/>
+    <w:abstractNumId w:val="16"/>
   </w:num>
   <w:num w:numId="36" w16cid:durableId="776754479">
     <w:abstractNumId w:val="5"/>
@@ -7044,22 +7930,25 @@
     <w:abstractNumId w:val="5"/>
   </w:num>
   <w:num w:numId="40" w16cid:durableId="1899321688">
-    <w:abstractNumId w:val="10"/>
+    <w:abstractNumId w:val="11"/>
   </w:num>
   <w:num w:numId="41" w16cid:durableId="1466049476">
     <w:abstractNumId w:val="4"/>
   </w:num>
   <w:num w:numId="42" w16cid:durableId="1485929353">
-    <w:abstractNumId w:val="21"/>
+    <w:abstractNumId w:val="22"/>
   </w:num>
   <w:num w:numId="43" w16cid:durableId="520120833">
-    <w:abstractNumId w:val="18"/>
+    <w:abstractNumId w:val="19"/>
   </w:num>
   <w:num w:numId="44" w16cid:durableId="1199049248">
     <w:abstractNumId w:val="3"/>
   </w:num>
   <w:num w:numId="45" w16cid:durableId="1017082340">
     <w:abstractNumId w:val="0"/>
+  </w:num>
+  <w:num w:numId="46" w16cid:durableId="834221213">
+    <w:abstractNumId w:val="9"/>
   </w:num>
 </w:numbering>
 </file>
@@ -7517,6 +8406,16 @@
       <w:color w:val="4F81BD" w:themeColor="accent1"/>
       <w:sz w:val="34"/>
       <w:szCs w:val="34"/>
+      <w14:textOutline w14:w="9525" w14:cap="flat" w14:cmpd="sng" w14:algn="ctr">
+        <w14:solidFill>
+          <w14:schemeClr w14:val="accent1"/>
+        </w14:solidFill>
+        <w14:prstDash w14:val="solid"/>
+        <w14:round/>
+      </w14:textOutline>
+      <w14:textFill>
+        <w14:noFill/>
+      </w14:textFill>
     </w:rPr>
   </w:style>
   <w:style w:type="paragraph" w:styleId="Heading3">
@@ -7682,7 +8581,6 @@
   <w:style w:type="character" w:default="1" w:styleId="DefaultParagraphFont">
     <w:name w:val="Default Paragraph Font"/>
     <w:uiPriority w:val="1"/>
-    <w:semiHidden/>
     <w:unhideWhenUsed/>
   </w:style>
   <w:style w:type="table" w:default="1" w:styleId="TableNormal">
@@ -7745,6 +8643,16 @@
       <w:color w:val="4F81BD" w:themeColor="accent1"/>
       <w:sz w:val="34"/>
       <w:szCs w:val="34"/>
+      <w14:textOutline w14:w="9525" w14:cap="flat" w14:cmpd="sng" w14:algn="ctr">
+        <w14:solidFill>
+          <w14:schemeClr w14:val="accent1"/>
+        </w14:solidFill>
+        <w14:prstDash w14:val="solid"/>
+        <w14:round/>
+      </w14:textOutline>
+      <w14:textFill>
+        <w14:noFill/>
+      </w14:textFill>
     </w:rPr>
   </w:style>
   <w:style w:type="paragraph" w:customStyle="1" w:styleId="Level3Text">
@@ -8737,6 +9645,18 @@
       <w:vertAlign w:val="superscript"/>
     </w:rPr>
   </w:style>
+  <w:style w:type="character" w:styleId="UnresolvedMention">
+    <w:name w:val="Unresolved Mention"/>
+    <w:basedOn w:val="DefaultParagraphFont"/>
+    <w:uiPriority w:val="99"/>
+    <w:semiHidden/>
+    <w:unhideWhenUsed/>
+    <w:rsid w:val="00BC3CFA"/>
+    <w:rPr>
+      <w:color w:val="605E5C"/>
+      <w:shd w:val="clear" w:color="auto" w:fill="E1DFDD"/>
+    </w:rPr>
+  </w:style>
 </w:styles>
 </file>
 

</xml_diff>